<commit_message>
Parte final y de resultados
</commit_message>
<xml_diff>
--- a/Tesis Felix.docx
+++ b/Tesis Felix.docx
@@ -7103,9 +7103,7 @@
       <w:r>
         <w:t>DESCRIPCIÓN DE LA REALIDAD PROBLEMÁTICA</w:t>
       </w:r>
-      <w:bookmarkStart w:id="6" w:name="_GoBack"/>
       <w:bookmarkEnd w:id="5"/>
-      <w:bookmarkEnd w:id="6"/>
     </w:p>
     <w:p>
       <w:pPr>
@@ -7140,6 +7138,9 @@
             <w:fldChar w:fldCharType="separate"/>
           </w:r>
           <w:r>
+            <w:rPr>
+              <w:noProof/>
+            </w:rPr>
             <w:t xml:space="preserve"> (WIKIPEDIA, 2016)</w:t>
           </w:r>
           <w:r>
@@ -8110,11 +8111,11 @@
       <w:pPr>
         <w:pStyle w:val="Ttulo2"/>
       </w:pPr>
-      <w:bookmarkStart w:id="7" w:name="_Toc469109503"/>
+      <w:bookmarkStart w:id="6" w:name="_Toc469109503"/>
       <w:r>
         <w:t>FORMULACIÓN DEL PROBLEMA</w:t>
       </w:r>
-      <w:bookmarkEnd w:id="7"/>
+      <w:bookmarkEnd w:id="6"/>
     </w:p>
     <w:p>
       <w:pPr>
@@ -8185,11 +8186,11 @@
       <w:pPr>
         <w:pStyle w:val="Ttulo2"/>
       </w:pPr>
-      <w:bookmarkStart w:id="8" w:name="_Toc469109504"/>
+      <w:bookmarkStart w:id="7" w:name="_Toc469109504"/>
       <w:r>
         <w:t>OBJETIVOS</w:t>
       </w:r>
-      <w:bookmarkEnd w:id="8"/>
+      <w:bookmarkEnd w:id="7"/>
     </w:p>
     <w:p>
       <w:pPr>
@@ -8426,12 +8427,12 @@
       <w:pPr>
         <w:pStyle w:val="Ttulo2"/>
       </w:pPr>
-      <w:bookmarkStart w:id="9" w:name="_Toc469109505"/>
+      <w:bookmarkStart w:id="8" w:name="_Toc469109505"/>
       <w:r>
         <w:lastRenderedPageBreak/>
         <w:t>OBJETIVOS ESPECIFICOS</w:t>
       </w:r>
-      <w:bookmarkEnd w:id="9"/>
+      <w:bookmarkEnd w:id="8"/>
     </w:p>
     <w:p>
       <w:pPr>
@@ -8507,11 +8508,11 @@
       <w:pPr>
         <w:pStyle w:val="Ttulo2"/>
       </w:pPr>
-      <w:bookmarkStart w:id="10" w:name="_Toc469109506"/>
+      <w:bookmarkStart w:id="9" w:name="_Toc469109506"/>
       <w:r>
         <w:t>JUSTIFICACIÓN</w:t>
       </w:r>
-      <w:bookmarkEnd w:id="10"/>
+      <w:bookmarkEnd w:id="9"/>
     </w:p>
     <w:p>
       <w:pPr>
@@ -10560,34 +10561,34 @@
       <w:pPr>
         <w:pStyle w:val="Ttulo2"/>
       </w:pPr>
-      <w:bookmarkStart w:id="11" w:name="_Toc469109507"/>
+      <w:bookmarkStart w:id="10" w:name="_Toc469109507"/>
       <w:r>
         <w:t>ANTECEDENTES</w:t>
       </w:r>
+      <w:bookmarkEnd w:id="10"/>
+    </w:p>
+    <w:p>
+      <w:pPr>
+        <w:spacing w:line="360" w:lineRule="auto"/>
+        <w:jc w:val="both"/>
+      </w:pPr>
+      <w:r>
+        <w:rPr>
+          <w:rFonts w:ascii="Arial Narrow" w:hAnsi="Arial Narrow"/>
+          <w:sz w:val="24"/>
+        </w:rPr>
+        <w:t>En esta sección analizaremos las distintas propuestas acerca del tema en mención, por lo que es un tema tan recurrente a nivel mundial, por la gran cantidad de sitios turísticos en todo el planeta y teniendo como base a las 7 Maravillas del Mundo, junto con las 7 maravillas naturales del mundo, también, es innegable que solo nos sintamos el centro de atracción, dado que en cada lugar en cada pueblito, siempre existe algo que resaltar, dentro del ámbito de arqueología, las bellezas naturales, su gente, costumbres, comida, etc.</w:t>
+      </w:r>
+    </w:p>
+    <w:p>
+      <w:pPr>
+        <w:pStyle w:val="Ttulo3"/>
+      </w:pPr>
+      <w:bookmarkStart w:id="11" w:name="_Toc469109508"/>
+      <w:r>
+        <w:t>Internacionales</w:t>
+      </w:r>
       <w:bookmarkEnd w:id="11"/>
-    </w:p>
-    <w:p>
-      <w:pPr>
-        <w:spacing w:line="360" w:lineRule="auto"/>
-        <w:jc w:val="both"/>
-      </w:pPr>
-      <w:r>
-        <w:rPr>
-          <w:rFonts w:ascii="Arial Narrow" w:hAnsi="Arial Narrow"/>
-          <w:sz w:val="24"/>
-        </w:rPr>
-        <w:t>En esta sección analizaremos las distintas propuestas acerca del tema en mención, por lo que es un tema tan recurrente a nivel mundial, por la gran cantidad de sitios turísticos en todo el planeta y teniendo como base a las 7 Maravillas del Mundo, junto con las 7 maravillas naturales del mundo, también, es innegable que solo nos sintamos el centro de atracción, dado que en cada lugar en cada pueblito, siempre existe algo que resaltar, dentro del ámbito de arqueología, las bellezas naturales, su gente, costumbres, comida, etc.</w:t>
-      </w:r>
-    </w:p>
-    <w:p>
-      <w:pPr>
-        <w:pStyle w:val="Ttulo3"/>
-      </w:pPr>
-      <w:bookmarkStart w:id="12" w:name="_Toc469109508"/>
-      <w:r>
-        <w:t>Internacionales</w:t>
-      </w:r>
-      <w:bookmarkEnd w:id="12"/>
     </w:p>
     <w:p>
       <w:pPr>
@@ -11041,12 +11042,12 @@
       <w:pPr>
         <w:pStyle w:val="Ttulo3"/>
       </w:pPr>
-      <w:bookmarkStart w:id="13" w:name="_Toc469109509"/>
+      <w:bookmarkStart w:id="12" w:name="_Toc469109509"/>
       <w:r>
         <w:lastRenderedPageBreak/>
         <w:t>Nacionales</w:t>
       </w:r>
-      <w:bookmarkEnd w:id="13"/>
+      <w:bookmarkEnd w:id="12"/>
     </w:p>
     <w:p>
       <w:pPr>
@@ -11261,7 +11262,7 @@
       <w:pPr>
         <w:pStyle w:val="Ttulo2"/>
       </w:pPr>
-      <w:bookmarkStart w:id="14" w:name="_Toc469109510"/>
+      <w:bookmarkStart w:id="13" w:name="_Toc469109510"/>
       <w:r>
         <w:t>PROPUESTA DE SOLUCI</w:t>
       </w:r>
@@ -11274,7 +11275,7 @@
       <w:r>
         <w:t>N</w:t>
       </w:r>
-      <w:bookmarkEnd w:id="14"/>
+      <w:bookmarkEnd w:id="13"/>
     </w:p>
     <w:p>
       <w:pPr>
@@ -11572,11 +11573,11 @@
       <w:pPr>
         <w:pStyle w:val="Ttulo2"/>
       </w:pPr>
-      <w:bookmarkStart w:id="15" w:name="_Toc469109511"/>
+      <w:bookmarkStart w:id="14" w:name="_Toc469109511"/>
       <w:r>
         <w:t>ALCANCE DE LA PROPUESTA</w:t>
       </w:r>
-      <w:bookmarkEnd w:id="15"/>
+      <w:bookmarkEnd w:id="14"/>
     </w:p>
     <w:p>
       <w:pPr>
@@ -11901,7 +11902,6 @@
           <w:r>
             <w:rPr>
               <w:rFonts w:ascii="Arial Narrow" w:hAnsi="Arial Narrow" w:cs="Arial"/>
-              <w:i/>
               <w:noProof/>
               <w:sz w:val="20"/>
               <w:szCs w:val="24"/>
@@ -12031,11 +12031,11 @@
       <w:pPr>
         <w:pStyle w:val="Ttulo2"/>
       </w:pPr>
-      <w:bookmarkStart w:id="16" w:name="_Toc469109512"/>
+      <w:bookmarkStart w:id="15" w:name="_Toc469109512"/>
       <w:r>
         <w:t>HIPOTESIS</w:t>
       </w:r>
-      <w:bookmarkEnd w:id="16"/>
+      <w:bookmarkEnd w:id="15"/>
     </w:p>
     <w:p>
       <w:pPr>
@@ -12081,7 +12081,7 @@
         <w:pStyle w:val="Ttulo1"/>
         <w:jc w:val="center"/>
       </w:pPr>
-      <w:bookmarkStart w:id="17" w:name="_Toc469109513"/>
+      <w:bookmarkStart w:id="16" w:name="_Toc469109513"/>
       <w:r>
         <w:lastRenderedPageBreak/>
         <w:t>CAPITULO II</w:t>
@@ -12089,7 +12089,7 @@
       <w:r>
         <w:t>.</w:t>
       </w:r>
-      <w:bookmarkEnd w:id="17"/>
+      <w:bookmarkEnd w:id="16"/>
     </w:p>
     <w:p>
       <w:pPr>
@@ -12099,10 +12099,31 @@
       <w:r>
         <w:t xml:space="preserve"> </w:t>
       </w:r>
-      <w:bookmarkStart w:id="18" w:name="_Toc469109514"/>
+      <w:bookmarkStart w:id="17" w:name="_Toc469109514"/>
       <w:r>
         <w:t>MARCO TEÓRICO</w:t>
       </w:r>
+      <w:bookmarkEnd w:id="17"/>
+    </w:p>
+    <w:p>
+      <w:pPr>
+        <w:spacing w:line="360" w:lineRule="auto"/>
+        <w:jc w:val="both"/>
+        <w:rPr>
+          <w:rFonts w:ascii="Arial Narrow" w:hAnsi="Arial Narrow"/>
+          <w:b/>
+          <w:sz w:val="24"/>
+        </w:rPr>
+      </w:pPr>
+    </w:p>
+    <w:p>
+      <w:pPr>
+        <w:pStyle w:val="Ttulo2"/>
+      </w:pPr>
+      <w:bookmarkStart w:id="18" w:name="_Toc469109515"/>
+      <w:r>
+        <w:t>2.1. Marco Conceptual</w:t>
+      </w:r>
       <w:bookmarkEnd w:id="18"/>
     </w:p>
     <w:p>
@@ -12111,84 +12132,63 @@
         <w:jc w:val="both"/>
         <w:rPr>
           <w:rFonts w:ascii="Arial Narrow" w:hAnsi="Arial Narrow"/>
-          <w:b/>
-          <w:sz w:val="24"/>
-        </w:rPr>
-      </w:pPr>
-    </w:p>
-    <w:p>
-      <w:pPr>
-        <w:pStyle w:val="Ttulo2"/>
-      </w:pPr>
-      <w:bookmarkStart w:id="19" w:name="_Toc469109515"/>
-      <w:r>
-        <w:t>2.1. Marco Conceptual</w:t>
+          <w:sz w:val="24"/>
+          <w:szCs w:val="24"/>
+        </w:rPr>
+      </w:pPr>
+      <w:r>
+        <w:rPr>
+          <w:rFonts w:ascii="Arial Narrow" w:hAnsi="Arial Narrow" w:cs="Arial"/>
+          <w:sz w:val="24"/>
+          <w:szCs w:val="24"/>
+        </w:rPr>
+        <w:t xml:space="preserve">La falta de información referente a atractivos turísticos en el departamento de </w:t>
+      </w:r>
+      <w:r>
+        <w:rPr>
+          <w:rFonts w:ascii="Arial Narrow" w:hAnsi="Arial Narrow" w:cs="Arial"/>
+          <w:sz w:val="24"/>
+          <w:szCs w:val="24"/>
+        </w:rPr>
+        <w:t>Puno</w:t>
+      </w:r>
+      <w:r>
+        <w:rPr>
+          <w:rFonts w:ascii="Arial Narrow" w:hAnsi="Arial Narrow" w:cs="Arial"/>
+          <w:sz w:val="24"/>
+          <w:szCs w:val="24"/>
+        </w:rPr>
+        <w:t xml:space="preserve">, es el motivo por el cual muchos lugares turísticos pasan desapercibidos ante los ojos de los turistas, afectando a la economía de la industria gastronómica y hotelera, cercana a estos lugares turísticos. </w:t>
+      </w:r>
+    </w:p>
+    <w:p>
+      <w:pPr>
+        <w:spacing w:line="360" w:lineRule="auto"/>
+        <w:jc w:val="both"/>
+        <w:rPr>
+          <w:rFonts w:ascii="Arial Narrow" w:hAnsi="Arial Narrow"/>
+          <w:sz w:val="24"/>
+          <w:szCs w:val="24"/>
+        </w:rPr>
+      </w:pPr>
+      <w:r>
+        <w:rPr>
+          <w:rFonts w:ascii="Arial Narrow" w:hAnsi="Arial Narrow" w:cs="Arial"/>
+          <w:sz w:val="24"/>
+          <w:szCs w:val="24"/>
+        </w:rPr>
+        <w:t xml:space="preserve">Hoy en día, gracias al avance de la tecnología es más accesible el uso y la portabilidad de teléfonos inteligentes (Smartphone), ya un gran número de personas lo están usando, por lo tanto la mejor manera de brindar información referente a lugares turísticos es mediante este medio de comunicación. </w:t>
+      </w:r>
+    </w:p>
+    <w:p>
+      <w:pPr>
+        <w:pStyle w:val="Ttulo3"/>
+      </w:pPr>
+      <w:bookmarkStart w:id="19" w:name="_Toc469109516"/>
+      <w:r>
+        <w:t>2.1.1. Android</w:t>
       </w:r>
       <w:bookmarkEnd w:id="19"/>
-    </w:p>
-    <w:p>
-      <w:pPr>
-        <w:spacing w:line="360" w:lineRule="auto"/>
-        <w:jc w:val="both"/>
-        <w:rPr>
-          <w:rFonts w:ascii="Arial Narrow" w:hAnsi="Arial Narrow"/>
-          <w:sz w:val="24"/>
-          <w:szCs w:val="24"/>
-        </w:rPr>
-      </w:pPr>
-      <w:r>
-        <w:rPr>
-          <w:rFonts w:ascii="Arial Narrow" w:hAnsi="Arial Narrow" w:cs="Arial"/>
-          <w:sz w:val="24"/>
-          <w:szCs w:val="24"/>
-        </w:rPr>
-        <w:t xml:space="preserve">La falta de información referente a atractivos turísticos en el departamento de </w:t>
-      </w:r>
-      <w:r>
-        <w:rPr>
-          <w:rFonts w:ascii="Arial Narrow" w:hAnsi="Arial Narrow" w:cs="Arial"/>
-          <w:sz w:val="24"/>
-          <w:szCs w:val="24"/>
-        </w:rPr>
-        <w:t>Puno</w:t>
-      </w:r>
-      <w:r>
-        <w:rPr>
-          <w:rFonts w:ascii="Arial Narrow" w:hAnsi="Arial Narrow" w:cs="Arial"/>
-          <w:sz w:val="24"/>
-          <w:szCs w:val="24"/>
-        </w:rPr>
-        <w:t xml:space="preserve">, es el motivo por el cual muchos lugares turísticos pasan desapercibidos ante los ojos de los turistas, afectando a la economía de la industria gastronómica y hotelera, cercana a estos lugares turísticos. </w:t>
-      </w:r>
-    </w:p>
-    <w:p>
-      <w:pPr>
-        <w:spacing w:line="360" w:lineRule="auto"/>
-        <w:jc w:val="both"/>
-        <w:rPr>
-          <w:rFonts w:ascii="Arial Narrow" w:hAnsi="Arial Narrow"/>
-          <w:sz w:val="24"/>
-          <w:szCs w:val="24"/>
-        </w:rPr>
-      </w:pPr>
-      <w:r>
-        <w:rPr>
-          <w:rFonts w:ascii="Arial Narrow" w:hAnsi="Arial Narrow" w:cs="Arial"/>
-          <w:sz w:val="24"/>
-          <w:szCs w:val="24"/>
-        </w:rPr>
-        <w:t xml:space="preserve">Hoy en día, gracias al avance de la tecnología es más accesible el uso y la portabilidad de teléfonos inteligentes (Smartphone), ya un gran número de personas lo están usando, por lo tanto la mejor manera de brindar información referente a lugares turísticos es mediante este medio de comunicación. </w:t>
-      </w:r>
-    </w:p>
-    <w:p>
-      <w:pPr>
-        <w:pStyle w:val="Ttulo3"/>
-      </w:pPr>
-      <w:bookmarkStart w:id="20" w:name="_Toc469109516"/>
-      <w:r>
-        <w:t>2.1.1. Android</w:t>
-      </w:r>
-      <w:bookmarkEnd w:id="20"/>
     </w:p>
     <w:p>
       <w:pPr>
@@ -12311,11 +12311,11 @@
       <w:pPr>
         <w:pStyle w:val="Ttulo3"/>
       </w:pPr>
-      <w:bookmarkStart w:id="21" w:name="_Toc469109517"/>
+      <w:bookmarkStart w:id="20" w:name="_Toc469109517"/>
       <w:r>
         <w:t>2.1.2. Aplicación</w:t>
       </w:r>
-      <w:bookmarkEnd w:id="21"/>
+      <w:bookmarkEnd w:id="20"/>
     </w:p>
     <w:p>
       <w:pPr>
@@ -12431,12 +12431,12 @@
       <w:pPr>
         <w:pStyle w:val="Ttulo3"/>
       </w:pPr>
-      <w:bookmarkStart w:id="22" w:name="_Toc469109518"/>
+      <w:bookmarkStart w:id="21" w:name="_Toc469109518"/>
       <w:r>
         <w:lastRenderedPageBreak/>
         <w:t>2.1.3. Base de Datos</w:t>
       </w:r>
-      <w:bookmarkEnd w:id="22"/>
+      <w:bookmarkEnd w:id="21"/>
     </w:p>
     <w:p>
       <w:pPr>
@@ -13980,11 +13980,11 @@
       <w:pPr>
         <w:pStyle w:val="Ttulo3"/>
       </w:pPr>
-      <w:bookmarkStart w:id="23" w:name="_Toc469109519"/>
+      <w:bookmarkStart w:id="22" w:name="_Toc469109519"/>
       <w:r>
         <w:t>2.1.4. Coordenadas geográficas</w:t>
       </w:r>
-      <w:bookmarkEnd w:id="23"/>
+      <w:bookmarkEnd w:id="22"/>
     </w:p>
     <w:p>
       <w:pPr>
@@ -14095,11 +14095,11 @@
       <w:pPr>
         <w:pStyle w:val="Ttulo3"/>
       </w:pPr>
-      <w:bookmarkStart w:id="24" w:name="_Toc469109520"/>
+      <w:bookmarkStart w:id="23" w:name="_Toc469109520"/>
       <w:r>
         <w:t>2.1.5. Geolocalización</w:t>
       </w:r>
-      <w:bookmarkEnd w:id="24"/>
+      <w:bookmarkEnd w:id="23"/>
     </w:p>
     <w:p>
       <w:pPr>
@@ -14230,11 +14230,11 @@
       <w:pPr>
         <w:pStyle w:val="Ttulo3"/>
       </w:pPr>
-      <w:bookmarkStart w:id="25" w:name="_Toc469109521"/>
+      <w:bookmarkStart w:id="24" w:name="_Toc469109521"/>
       <w:r>
         <w:t>2.1.6. Google</w:t>
       </w:r>
-      <w:bookmarkEnd w:id="25"/>
+      <w:bookmarkEnd w:id="24"/>
     </w:p>
     <w:p>
       <w:pPr>
@@ -14368,11 +14368,11 @@
       <w:pPr>
         <w:pStyle w:val="Ttulo3"/>
       </w:pPr>
-      <w:bookmarkStart w:id="26" w:name="_Toc469109522"/>
+      <w:bookmarkStart w:id="25" w:name="_Toc469109522"/>
       <w:r>
         <w:t>2.1.7. Google Maps</w:t>
       </w:r>
-      <w:bookmarkEnd w:id="26"/>
+      <w:bookmarkEnd w:id="25"/>
     </w:p>
     <w:p>
       <w:pPr>
@@ -14799,11 +14799,11 @@
       <w:pPr>
         <w:pStyle w:val="Ttulo3"/>
       </w:pPr>
-      <w:bookmarkStart w:id="27" w:name="_Toc469109523"/>
+      <w:bookmarkStart w:id="26" w:name="_Toc469109523"/>
       <w:r>
         <w:t>2.1.8. GPS</w:t>
       </w:r>
-      <w:bookmarkEnd w:id="27"/>
+      <w:bookmarkEnd w:id="26"/>
     </w:p>
     <w:p>
       <w:pPr>
@@ -15124,11 +15124,11 @@
       <w:pPr>
         <w:pStyle w:val="Ttulo3"/>
       </w:pPr>
-      <w:bookmarkStart w:id="28" w:name="_Toc469109524"/>
+      <w:bookmarkStart w:id="27" w:name="_Toc469109524"/>
       <w:r>
         <w:t>2.1.9. Internet</w:t>
       </w:r>
-      <w:bookmarkEnd w:id="28"/>
+      <w:bookmarkEnd w:id="27"/>
     </w:p>
     <w:p>
       <w:pPr>
@@ -15536,11 +15536,11 @@
       <w:pPr>
         <w:pStyle w:val="Ttulo3"/>
       </w:pPr>
-      <w:bookmarkStart w:id="29" w:name="_Toc469109525"/>
+      <w:bookmarkStart w:id="28" w:name="_Toc469109525"/>
       <w:r>
         <w:t>2.1.10. Java</w:t>
       </w:r>
-      <w:bookmarkEnd w:id="29"/>
+      <w:bookmarkEnd w:id="28"/>
     </w:p>
     <w:p>
       <w:pPr>
@@ -15671,11 +15671,11 @@
       <w:pPr>
         <w:pStyle w:val="Ttulo3"/>
       </w:pPr>
-      <w:bookmarkStart w:id="30" w:name="_Toc469109526"/>
+      <w:bookmarkStart w:id="29" w:name="_Toc469109526"/>
       <w:r>
         <w:t>2.1.11. Latitud</w:t>
       </w:r>
-      <w:bookmarkEnd w:id="30"/>
+      <w:bookmarkEnd w:id="29"/>
     </w:p>
     <w:p>
       <w:pPr>
@@ -15943,12 +15943,12 @@
       <w:pPr>
         <w:pStyle w:val="Ttulo3"/>
       </w:pPr>
-      <w:bookmarkStart w:id="31" w:name="_Toc469109527"/>
+      <w:bookmarkStart w:id="30" w:name="_Toc469109527"/>
       <w:r>
         <w:lastRenderedPageBreak/>
         <w:t>2.1.12. Lenguaje de programación</w:t>
       </w:r>
-      <w:bookmarkEnd w:id="31"/>
+      <w:bookmarkEnd w:id="30"/>
     </w:p>
     <w:p>
       <w:pPr>
@@ -16248,12 +16248,12 @@
       <w:pPr>
         <w:pStyle w:val="Ttulo3"/>
       </w:pPr>
-      <w:bookmarkStart w:id="32" w:name="_Toc469109528"/>
+      <w:bookmarkStart w:id="31" w:name="_Toc469109528"/>
       <w:r>
         <w:lastRenderedPageBreak/>
         <w:t>2.1.13. Longitud</w:t>
       </w:r>
-      <w:bookmarkEnd w:id="32"/>
+      <w:bookmarkEnd w:id="31"/>
     </w:p>
     <w:p>
       <w:pPr>
@@ -16355,7 +16355,7 @@
       <w:pPr>
         <w:pStyle w:val="Ttulo3"/>
       </w:pPr>
-      <w:bookmarkStart w:id="33" w:name="_Toc469109529"/>
+      <w:bookmarkStart w:id="32" w:name="_Toc469109529"/>
       <w:r>
         <w:t xml:space="preserve">2.1.14. </w:t>
       </w:r>
@@ -16365,7 +16365,7 @@
         </w:rPr>
         <w:t>Open Source</w:t>
       </w:r>
-      <w:bookmarkEnd w:id="33"/>
+      <w:bookmarkEnd w:id="32"/>
     </w:p>
     <w:p>
       <w:pPr>
@@ -16552,11 +16552,11 @@
       <w:pPr>
         <w:pStyle w:val="Ttulo3"/>
       </w:pPr>
-      <w:bookmarkStart w:id="34" w:name="_Toc469109530"/>
+      <w:bookmarkStart w:id="33" w:name="_Toc469109530"/>
       <w:r>
         <w:t>2.1.15. Software Libre</w:t>
       </w:r>
-      <w:bookmarkEnd w:id="34"/>
+      <w:bookmarkEnd w:id="33"/>
     </w:p>
     <w:p>
       <w:pPr>
@@ -16867,7 +16867,7 @@
       <w:pPr>
         <w:pStyle w:val="Ttulo3"/>
       </w:pPr>
-      <w:bookmarkStart w:id="35" w:name="_Toc469109531"/>
+      <w:bookmarkStart w:id="34" w:name="_Toc469109531"/>
       <w:r>
         <w:rPr>
           <w:color w:val="000000"/>
@@ -16878,7 +16878,7 @@
       <w:r>
         <w:t>Comparación entre Software Libre y Open Source</w:t>
       </w:r>
-      <w:bookmarkEnd w:id="35"/>
+      <w:bookmarkEnd w:id="34"/>
     </w:p>
     <w:p>
       <w:pPr>
@@ -17376,12 +17376,12 @@
       <w:pPr>
         <w:pStyle w:val="Ttulo3"/>
       </w:pPr>
-      <w:bookmarkStart w:id="36" w:name="_Toc469109532"/>
+      <w:bookmarkStart w:id="35" w:name="_Toc469109532"/>
       <w:r>
         <w:lastRenderedPageBreak/>
         <w:t>2.1.17. Smartphone</w:t>
       </w:r>
-      <w:bookmarkEnd w:id="36"/>
+      <w:bookmarkEnd w:id="35"/>
     </w:p>
     <w:p>
       <w:pPr>
@@ -17450,11 +17450,11 @@
       <w:pPr>
         <w:pStyle w:val="Ttulo3"/>
       </w:pPr>
-      <w:bookmarkStart w:id="37" w:name="_Toc469109533"/>
+      <w:bookmarkStart w:id="36" w:name="_Toc469109533"/>
       <w:r>
         <w:t>2.1.18. Sistema Operativo</w:t>
       </w:r>
-      <w:bookmarkEnd w:id="37"/>
+      <w:bookmarkEnd w:id="36"/>
       <w:r>
         <w:t xml:space="preserve"> </w:t>
       </w:r>
@@ -18159,11 +18159,11 @@
       <w:pPr>
         <w:pStyle w:val="Ttulo3"/>
       </w:pPr>
-      <w:bookmarkStart w:id="38" w:name="_Toc469109534"/>
+      <w:bookmarkStart w:id="37" w:name="_Toc469109534"/>
       <w:r>
         <w:t>2.1.19. Tecnología</w:t>
       </w:r>
-      <w:bookmarkEnd w:id="38"/>
+      <w:bookmarkEnd w:id="37"/>
     </w:p>
     <w:p>
       <w:pPr>
@@ -18290,11 +18290,11 @@
       <w:pPr>
         <w:pStyle w:val="Ttulo3"/>
       </w:pPr>
-      <w:bookmarkStart w:id="39" w:name="_Toc469109535"/>
+      <w:bookmarkStart w:id="38" w:name="_Toc469109535"/>
       <w:r>
         <w:t>2.1.20. Turismo</w:t>
       </w:r>
-      <w:bookmarkEnd w:id="39"/>
+      <w:bookmarkEnd w:id="38"/>
     </w:p>
     <w:p>
       <w:pPr>
@@ -18718,12 +18718,12 @@
       <w:pPr>
         <w:pStyle w:val="Ttulo3"/>
       </w:pPr>
-      <w:bookmarkStart w:id="40" w:name="_Toc469109536"/>
+      <w:bookmarkStart w:id="39" w:name="_Toc469109536"/>
       <w:r>
         <w:lastRenderedPageBreak/>
         <w:t>2.1.21. Wi-fi</w:t>
       </w:r>
-      <w:bookmarkEnd w:id="40"/>
+      <w:bookmarkEnd w:id="39"/>
     </w:p>
     <w:p>
       <w:pPr>
@@ -18763,11 +18763,11 @@
       <w:pPr>
         <w:pStyle w:val="Ttulo3"/>
       </w:pPr>
-      <w:bookmarkStart w:id="41" w:name="_Toc469109537"/>
+      <w:bookmarkStart w:id="40" w:name="_Toc469109537"/>
       <w:r>
         <w:t>2.1.22. Atracción Turística</w:t>
       </w:r>
-      <w:bookmarkEnd w:id="41"/>
+      <w:bookmarkEnd w:id="40"/>
     </w:p>
     <w:p>
       <w:pPr>
@@ -19061,11 +19061,11 @@
       <w:pPr>
         <w:pStyle w:val="Ttulo3"/>
       </w:pPr>
-      <w:bookmarkStart w:id="42" w:name="_Toc469109538"/>
+      <w:bookmarkStart w:id="41" w:name="_Toc469109538"/>
       <w:r>
         <w:t>2.1.23. Industria Hotelera</w:t>
       </w:r>
-      <w:bookmarkEnd w:id="42"/>
+      <w:bookmarkEnd w:id="41"/>
     </w:p>
     <w:p>
       <w:pPr>
@@ -19367,11 +19367,11 @@
       <w:pPr>
         <w:pStyle w:val="Ttulo3"/>
       </w:pPr>
-      <w:bookmarkStart w:id="43" w:name="_Toc469109539"/>
+      <w:bookmarkStart w:id="42" w:name="_Toc469109539"/>
       <w:r>
         <w:t>2.1.24. Industria Gastronómica</w:t>
       </w:r>
-      <w:bookmarkEnd w:id="43"/>
+      <w:bookmarkEnd w:id="42"/>
     </w:p>
     <w:p>
       <w:pPr>
@@ -19639,14 +19639,14 @@
       <w:pPr>
         <w:pStyle w:val="Ttulo3"/>
       </w:pPr>
-      <w:bookmarkStart w:id="44" w:name="_Toc469109540"/>
+      <w:bookmarkStart w:id="43" w:name="_Toc469109540"/>
       <w:r>
         <w:t xml:space="preserve">2.1.25. </w:t>
       </w:r>
       <w:r>
         <w:t>Ciudad del Lago</w:t>
       </w:r>
-      <w:bookmarkEnd w:id="44"/>
+      <w:bookmarkEnd w:id="43"/>
     </w:p>
     <w:p>
       <w:pPr>
@@ -19892,11 +19892,11 @@
       <w:pPr>
         <w:pStyle w:val="Ttulo3"/>
       </w:pPr>
-      <w:bookmarkStart w:id="45" w:name="_Toc469109541"/>
+      <w:bookmarkStart w:id="44" w:name="_Toc469109541"/>
       <w:r>
         <w:t>2.1.26. MINCETUR</w:t>
       </w:r>
-      <w:bookmarkEnd w:id="45"/>
+      <w:bookmarkEnd w:id="44"/>
     </w:p>
     <w:p>
       <w:pPr>
@@ -20046,11 +20046,11 @@
       <w:pPr>
         <w:pStyle w:val="Ttulo3"/>
       </w:pPr>
-      <w:bookmarkStart w:id="46" w:name="_Toc469109542"/>
+      <w:bookmarkStart w:id="45" w:name="_Toc469109542"/>
       <w:r>
         <w:t>2.1.27. Turista</w:t>
       </w:r>
-      <w:bookmarkEnd w:id="46"/>
+      <w:bookmarkEnd w:id="45"/>
     </w:p>
     <w:p>
       <w:pPr>
@@ -20195,11 +20195,11 @@
       <w:pPr>
         <w:pStyle w:val="Ttulo3"/>
       </w:pPr>
-      <w:bookmarkStart w:id="47" w:name="_Toc469109543"/>
+      <w:bookmarkStart w:id="46" w:name="_Toc469109543"/>
       <w:r>
         <w:t>2.1.28. W3C</w:t>
       </w:r>
-      <w:bookmarkEnd w:id="47"/>
+      <w:bookmarkEnd w:id="46"/>
     </w:p>
     <w:p>
       <w:pPr>
@@ -20309,11 +20309,11 @@
       <w:pPr>
         <w:pStyle w:val="Ttulo3"/>
       </w:pPr>
-      <w:bookmarkStart w:id="48" w:name="_Toc469109544"/>
+      <w:bookmarkStart w:id="47" w:name="_Toc469109544"/>
       <w:r>
         <w:t>2.1.29. Metodología RUP</w:t>
       </w:r>
-      <w:bookmarkEnd w:id="48"/>
+      <w:bookmarkEnd w:id="47"/>
     </w:p>
     <w:p>
       <w:pPr>
@@ -20795,8 +20795,8 @@
           <w:szCs w:val="24"/>
         </w:rPr>
       </w:pPr>
-      <w:bookmarkStart w:id="49" w:name="Principales_caracter.C3.ADsticas"/>
-      <w:bookmarkEnd w:id="49"/>
+      <w:bookmarkStart w:id="48" w:name="Principales_caracter.C3.ADsticas"/>
+      <w:bookmarkEnd w:id="48"/>
       <w:r>
         <w:rPr>
           <w:rFonts w:ascii="Arial Narrow" w:hAnsi="Arial Narrow" w:cs="Arial"/>
@@ -21050,18 +21050,18 @@
           <w:szCs w:val="24"/>
         </w:rPr>
       </w:pPr>
-      <w:bookmarkStart w:id="50" w:name="Fases"/>
-      <w:bookmarkStart w:id="51" w:name="_Toc469109545"/>
+      <w:bookmarkStart w:id="49" w:name="Fases"/>
+      <w:bookmarkStart w:id="50" w:name="_Toc469109545"/>
+      <w:bookmarkEnd w:id="49"/>
+      <w:r>
+        <w:rPr>
+          <w:rStyle w:val="mw-headline"/>
+          <w:rFonts w:ascii="Arial Narrow" w:hAnsi="Arial Narrow" w:cs="Arial"/>
+          <w:szCs w:val="24"/>
+        </w:rPr>
+        <w:t>Especificación de las Fases</w:t>
+      </w:r>
       <w:bookmarkEnd w:id="50"/>
-      <w:r>
-        <w:rPr>
-          <w:rStyle w:val="mw-headline"/>
-          <w:rFonts w:ascii="Arial Narrow" w:hAnsi="Arial Narrow" w:cs="Arial"/>
-          <w:szCs w:val="24"/>
-        </w:rPr>
-        <w:t>Especificación de las Fases</w:t>
-      </w:r>
-      <w:bookmarkEnd w:id="51"/>
       <w:r>
         <w:rPr>
           <w:rFonts w:ascii="Arial Narrow" w:hAnsi="Arial Narrow" w:cs="Arial"/>
@@ -21534,18 +21534,18 @@
           <w:szCs w:val="24"/>
         </w:rPr>
       </w:pPr>
-      <w:bookmarkStart w:id="52" w:name="Artefactos"/>
-      <w:bookmarkStart w:id="53" w:name="_Toc469109546"/>
+      <w:bookmarkStart w:id="51" w:name="Artefactos"/>
+      <w:bookmarkStart w:id="52" w:name="_Toc469109546"/>
+      <w:bookmarkEnd w:id="51"/>
+      <w:r>
+        <w:rPr>
+          <w:rStyle w:val="mw-headline"/>
+          <w:rFonts w:ascii="Arial Narrow" w:hAnsi="Arial Narrow" w:cs="Arial"/>
+          <w:szCs w:val="24"/>
+        </w:rPr>
+        <w:t>Artefactos</w:t>
+      </w:r>
       <w:bookmarkEnd w:id="52"/>
-      <w:r>
-        <w:rPr>
-          <w:rStyle w:val="mw-headline"/>
-          <w:rFonts w:ascii="Arial Narrow" w:hAnsi="Arial Narrow" w:cs="Arial"/>
-          <w:szCs w:val="24"/>
-        </w:rPr>
-        <w:t>Artefactos</w:t>
-      </w:r>
-      <w:bookmarkEnd w:id="53"/>
       <w:r>
         <w:rPr>
           <w:rFonts w:ascii="Arial Narrow" w:hAnsi="Arial Narrow" w:cs="Arial"/>
@@ -22075,37 +22075,37 @@
           <w:rFonts w:ascii="Arial Narrow" w:hAnsi="Arial Narrow"/>
         </w:rPr>
       </w:pPr>
-      <w:bookmarkStart w:id="54" w:name="Comentarios_sobre_Alcance_del_RUP"/>
-      <w:bookmarkStart w:id="55" w:name="Un_poco_de_historia"/>
+      <w:bookmarkStart w:id="53" w:name="Comentarios_sobre_Alcance_del_RUP"/>
+      <w:bookmarkStart w:id="54" w:name="Un_poco_de_historia"/>
+      <w:bookmarkEnd w:id="53"/>
       <w:bookmarkEnd w:id="54"/>
+      <w:r>
+        <w:rPr>
+          <w:rFonts w:ascii="Arial Narrow" w:hAnsi="Arial Narrow" w:cs="Arial"/>
+        </w:rPr>
+        <w:t>La metodología RUP es más apropiada para proyectos grandes (Aunque también pequeños), dado que requiere un equipo de trabajo capaz de administrar un proceso complejo en varias etapas. En proyectos pequeños, es posible que no se puedan cubrir los costos de dedicación del equipo de profesionales necesarios.</w:t>
+      </w:r>
+    </w:p>
+    <w:p>
+      <w:pPr>
+        <w:pStyle w:val="NormalWeb"/>
+        <w:spacing w:line="360" w:lineRule="auto"/>
+        <w:ind w:left="708"/>
+        <w:jc w:val="both"/>
+        <w:rPr>
+          <w:rFonts w:ascii="Arial Narrow" w:hAnsi="Arial Narrow" w:cs="Arial"/>
+        </w:rPr>
+      </w:pPr>
+    </w:p>
+    <w:p>
+      <w:pPr>
+        <w:pStyle w:val="Ttulo3"/>
+      </w:pPr>
+      <w:bookmarkStart w:id="55" w:name="_Toc469109547"/>
+      <w:r>
+        <w:t>2.1.30. UML</w:t>
+      </w:r>
       <w:bookmarkEnd w:id="55"/>
-      <w:r>
-        <w:rPr>
-          <w:rFonts w:ascii="Arial Narrow" w:hAnsi="Arial Narrow" w:cs="Arial"/>
-        </w:rPr>
-        <w:t>La metodología RUP es más apropiada para proyectos grandes (Aunque también pequeños), dado que requiere un equipo de trabajo capaz de administrar un proceso complejo en varias etapas. En proyectos pequeños, es posible que no se puedan cubrir los costos de dedicación del equipo de profesionales necesarios.</w:t>
-      </w:r>
-    </w:p>
-    <w:p>
-      <w:pPr>
-        <w:pStyle w:val="NormalWeb"/>
-        <w:spacing w:line="360" w:lineRule="auto"/>
-        <w:ind w:left="708"/>
-        <w:jc w:val="both"/>
-        <w:rPr>
-          <w:rFonts w:ascii="Arial Narrow" w:hAnsi="Arial Narrow" w:cs="Arial"/>
-        </w:rPr>
-      </w:pPr>
-    </w:p>
-    <w:p>
-      <w:pPr>
-        <w:pStyle w:val="Ttulo3"/>
-      </w:pPr>
-      <w:bookmarkStart w:id="56" w:name="_Toc469109547"/>
-      <w:r>
-        <w:t>2.1.30. UML</w:t>
-      </w:r>
-      <w:bookmarkEnd w:id="56"/>
     </w:p>
     <w:p>
       <w:pPr>
@@ -22332,21 +22332,21 @@
       <w:pPr>
         <w:pStyle w:val="Ttulo2"/>
       </w:pPr>
-      <w:bookmarkStart w:id="57" w:name="_Toc469109548"/>
+      <w:bookmarkStart w:id="56" w:name="_Toc469109548"/>
       <w:r>
         <w:t>2.2. Marco Referencial</w:t>
       </w:r>
+      <w:bookmarkEnd w:id="56"/>
+    </w:p>
+    <w:p>
+      <w:pPr>
+        <w:pStyle w:val="Ttulo3"/>
+      </w:pPr>
+      <w:bookmarkStart w:id="57" w:name="_Toc469109549"/>
+      <w:r>
+        <w:t>2.2.1. Estadísticas</w:t>
+      </w:r>
       <w:bookmarkEnd w:id="57"/>
-    </w:p>
-    <w:p>
-      <w:pPr>
-        <w:pStyle w:val="Ttulo3"/>
-      </w:pPr>
-      <w:bookmarkStart w:id="58" w:name="_Toc469109549"/>
-      <w:r>
-        <w:t>2.2.1. Estadísticas</w:t>
-      </w:r>
-      <w:bookmarkEnd w:id="58"/>
     </w:p>
     <w:p>
       <w:pPr>
@@ -22787,21 +22787,21 @@
       <w:pPr>
         <w:pStyle w:val="Ttulo2"/>
       </w:pPr>
-      <w:bookmarkStart w:id="59" w:name="_Toc469109550"/>
+      <w:bookmarkStart w:id="58" w:name="_Toc469109550"/>
       <w:r>
         <w:t>2.2.2. Noticias</w:t>
       </w:r>
+      <w:bookmarkEnd w:id="58"/>
+    </w:p>
+    <w:p>
+      <w:pPr>
+        <w:pStyle w:val="Ttulo3"/>
+      </w:pPr>
+      <w:bookmarkStart w:id="59" w:name="_Toc469109551"/>
+      <w:r>
+        <w:t>2.2.2.2. Las diez aplicaciones móviles indispensables para el viajero</w:t>
+      </w:r>
       <w:bookmarkEnd w:id="59"/>
-    </w:p>
-    <w:p>
-      <w:pPr>
-        <w:pStyle w:val="Ttulo3"/>
-      </w:pPr>
-      <w:bookmarkStart w:id="60" w:name="_Toc469109551"/>
-      <w:r>
-        <w:t>2.2.2.2. Las diez aplicaciones móviles indispensables para el viajero</w:t>
-      </w:r>
-      <w:bookmarkEnd w:id="60"/>
       <w:r>
         <w:t xml:space="preserve"> </w:t>
       </w:r>
@@ -23130,22 +23130,22 @@
       <w:pPr>
         <w:pStyle w:val="Ttulo2"/>
       </w:pPr>
-      <w:bookmarkStart w:id="61" w:name="_Toc469109552"/>
+      <w:bookmarkStart w:id="60" w:name="_Toc469109552"/>
       <w:r>
         <w:t>2.3. Marco Normativo</w:t>
       </w:r>
-      <w:bookmarkEnd w:id="61"/>
+      <w:bookmarkEnd w:id="60"/>
     </w:p>
     <w:p>
       <w:pPr>
         <w:pStyle w:val="Ttulo3"/>
       </w:pPr>
-      <w:bookmarkStart w:id="62" w:name="_Toc469109553"/>
+      <w:bookmarkStart w:id="61" w:name="_Toc469109553"/>
       <w:r>
         <w:lastRenderedPageBreak/>
         <w:t>2.3.1. Buenas prácticas en el desarrollo de aplicaciones móviles.</w:t>
       </w:r>
-      <w:bookmarkEnd w:id="62"/>
+      <w:bookmarkEnd w:id="61"/>
     </w:p>
     <w:p>
       <w:pPr>
@@ -23753,11 +23753,11 @@
       <w:pPr>
         <w:pStyle w:val="Ttulo2"/>
       </w:pPr>
-      <w:bookmarkStart w:id="63" w:name="_Toc469109554"/>
+      <w:bookmarkStart w:id="62" w:name="_Toc469109554"/>
       <w:r>
         <w:t>2.5. Sistema de Variables</w:t>
       </w:r>
-      <w:bookmarkEnd w:id="63"/>
+      <w:bookmarkEnd w:id="62"/>
     </w:p>
     <w:p>
       <w:pPr>
@@ -23915,44 +23915,44 @@
         <w:pStyle w:val="Ttulo1"/>
         <w:jc w:val="center"/>
       </w:pPr>
-      <w:bookmarkStart w:id="64" w:name="_Toc469109555"/>
+      <w:bookmarkStart w:id="63" w:name="_Toc469109555"/>
       <w:r>
         <w:lastRenderedPageBreak/>
         <w:t>CAPITULO III</w:t>
       </w:r>
-      <w:bookmarkEnd w:id="64"/>
+      <w:bookmarkEnd w:id="63"/>
     </w:p>
     <w:p>
       <w:pPr>
         <w:pStyle w:val="Ttulo1"/>
         <w:jc w:val="center"/>
       </w:pPr>
-      <w:bookmarkStart w:id="65" w:name="_Toc469109556"/>
+      <w:bookmarkStart w:id="64" w:name="_Toc469109556"/>
       <w:r>
         <w:t>MARCO METODOLÓGICO</w:t>
       </w:r>
+      <w:bookmarkEnd w:id="64"/>
+    </w:p>
+    <w:p>
+      <w:pPr>
+        <w:spacing w:line="360" w:lineRule="auto"/>
+        <w:rPr>
+          <w:rFonts w:ascii="Arial Narrow" w:hAnsi="Arial Narrow" w:cs="Arial"/>
+          <w:b/>
+          <w:sz w:val="24"/>
+          <w:szCs w:val="24"/>
+        </w:rPr>
+      </w:pPr>
+    </w:p>
+    <w:p>
+      <w:pPr>
+        <w:pStyle w:val="Ttulo2"/>
+      </w:pPr>
+      <w:bookmarkStart w:id="65" w:name="_Toc469109557"/>
+      <w:r>
+        <w:t>3.1. METODOLOGÍA PARA EL ANÁLISIS Y DISEÑO DE LA SOLUCIÓN</w:t>
+      </w:r>
       <w:bookmarkEnd w:id="65"/>
-    </w:p>
-    <w:p>
-      <w:pPr>
-        <w:spacing w:line="360" w:lineRule="auto"/>
-        <w:rPr>
-          <w:rFonts w:ascii="Arial Narrow" w:hAnsi="Arial Narrow" w:cs="Arial"/>
-          <w:b/>
-          <w:sz w:val="24"/>
-          <w:szCs w:val="24"/>
-        </w:rPr>
-      </w:pPr>
-    </w:p>
-    <w:p>
-      <w:pPr>
-        <w:pStyle w:val="Ttulo2"/>
-      </w:pPr>
-      <w:bookmarkStart w:id="66" w:name="_Toc469109557"/>
-      <w:r>
-        <w:t>3.1. METODOLOGÍA PARA EL ANÁLISIS Y DISEÑO DE LA SOLUCIÓN</w:t>
-      </w:r>
-      <w:bookmarkEnd w:id="66"/>
     </w:p>
     <w:p>
       <w:pPr>
@@ -24099,14 +24099,27 @@
         <w:lastRenderedPageBreak/>
         <w:t xml:space="preserve">Ilustración </w:t>
       </w:r>
-      <w:fldSimple w:instr=" SEQ Ilustración \* ARABIC ">
-        <w:r>
-          <w:rPr>
-            <w:noProof/>
-          </w:rPr>
-          <w:t>1</w:t>
-        </w:r>
-      </w:fldSimple>
+      <w:r>
+        <w:fldChar w:fldCharType="begin"/>
+      </w:r>
+      <w:r>
+        <w:instrText xml:space="preserve"> SEQ Ilustración \* ARABIC </w:instrText>
+      </w:r>
+      <w:r>
+        <w:fldChar w:fldCharType="separate"/>
+      </w:r>
+      <w:r>
+        <w:rPr>
+          <w:noProof/>
+        </w:rPr>
+        <w:t>1</w:t>
+      </w:r>
+      <w:r>
+        <w:rPr>
+          <w:noProof/>
+        </w:rPr>
+        <w:fldChar w:fldCharType="end"/>
+      </w:r>
       <w:r>
         <w:t>. Ejemplo de Diagrama de Casos de Uso</w:t>
       </w:r>
@@ -25255,7 +25268,7 @@
       <w:pPr>
         <w:pStyle w:val="Ttulo2"/>
       </w:pPr>
-      <w:bookmarkStart w:id="67" w:name="_Toc469109558"/>
+      <w:bookmarkStart w:id="66" w:name="_Toc469109558"/>
       <w:r>
         <w:t>3.1.1.</w:t>
       </w:r>
@@ -25263,6 +25276,61 @@
         <w:tab/>
         <w:t>Nivel de investigación</w:t>
       </w:r>
+      <w:bookmarkEnd w:id="66"/>
+    </w:p>
+    <w:p>
+      <w:pPr>
+        <w:spacing w:line="360" w:lineRule="auto"/>
+        <w:jc w:val="both"/>
+        <w:rPr>
+          <w:rFonts w:ascii="Arial Narrow" w:hAnsi="Arial Narrow" w:cs="Arial"/>
+          <w:b/>
+          <w:sz w:val="24"/>
+          <w:szCs w:val="24"/>
+        </w:rPr>
+      </w:pPr>
+      <w:r>
+        <w:rPr>
+          <w:rFonts w:ascii="Arial Narrow" w:hAnsi="Arial Narrow" w:cs="Arial"/>
+          <w:sz w:val="24"/>
+          <w:szCs w:val="24"/>
+        </w:rPr>
+        <w:t xml:space="preserve">La investigación es cualitativa y cuantitativa ya que busca determinar el efecto de la demanda en el turismo debido a la implementación de la tecnología. Decimos cualitativa ya que se busca medir la calidad de información que se brindará y cuantitativa porque se determinara en que cantidad se pretende incrementar el interés por el turismo en el departamento de </w:t>
+      </w:r>
+      <w:r>
+        <w:rPr>
+          <w:rFonts w:ascii="Arial Narrow" w:hAnsi="Arial Narrow" w:cs="Arial"/>
+          <w:sz w:val="24"/>
+          <w:szCs w:val="24"/>
+        </w:rPr>
+        <w:t>Puno</w:t>
+      </w:r>
+      <w:r>
+        <w:rPr>
+          <w:rFonts w:ascii="Arial Narrow" w:hAnsi="Arial Narrow" w:cs="Arial"/>
+          <w:sz w:val="24"/>
+          <w:szCs w:val="24"/>
+        </w:rPr>
+        <w:t>.</w:t>
+      </w:r>
+      <w:r>
+        <w:rPr>
+          <w:rFonts w:ascii="Arial Narrow" w:hAnsi="Arial Narrow" w:cs="Arial"/>
+          <w:b/>
+          <w:sz w:val="24"/>
+          <w:szCs w:val="24"/>
+        </w:rPr>
+        <w:t xml:space="preserve"> </w:t>
+      </w:r>
+    </w:p>
+    <w:p>
+      <w:pPr>
+        <w:pStyle w:val="Ttulo2"/>
+      </w:pPr>
+      <w:bookmarkStart w:id="67" w:name="_Toc469109559"/>
+      <w:r>
+        <w:t>3.1.2. Técnicas e Instrumentos</w:t>
+      </w:r>
       <w:bookmarkEnd w:id="67"/>
     </w:p>
     <w:p>
@@ -25270,99 +25338,44 @@
         <w:spacing w:line="360" w:lineRule="auto"/>
         <w:jc w:val="both"/>
         <w:rPr>
-          <w:rFonts w:ascii="Arial Narrow" w:hAnsi="Arial Narrow" w:cs="Arial"/>
-          <w:b/>
-          <w:sz w:val="24"/>
-          <w:szCs w:val="24"/>
-        </w:rPr>
-      </w:pPr>
-      <w:r>
-        <w:rPr>
-          <w:rFonts w:ascii="Arial Narrow" w:hAnsi="Arial Narrow" w:cs="Arial"/>
-          <w:sz w:val="24"/>
-          <w:szCs w:val="24"/>
-        </w:rPr>
-        <w:t xml:space="preserve">La investigación es cualitativa y cuantitativa ya que busca determinar el efecto de la demanda en el turismo debido a la implementación de la tecnología. Decimos cualitativa ya que se busca medir la calidad de información que se brindará y cuantitativa porque se determinara en que cantidad se pretende incrementar el interés por el turismo en el departamento de </w:t>
-      </w:r>
-      <w:r>
-        <w:rPr>
-          <w:rFonts w:ascii="Arial Narrow" w:hAnsi="Arial Narrow" w:cs="Arial"/>
-          <w:sz w:val="24"/>
-          <w:szCs w:val="24"/>
-        </w:rPr>
-        <w:t>Puno</w:t>
-      </w:r>
-      <w:r>
-        <w:rPr>
-          <w:rFonts w:ascii="Arial Narrow" w:hAnsi="Arial Narrow" w:cs="Arial"/>
-          <w:sz w:val="24"/>
-          <w:szCs w:val="24"/>
-        </w:rPr>
-        <w:t>.</w:t>
-      </w:r>
-      <w:r>
-        <w:rPr>
-          <w:rFonts w:ascii="Arial Narrow" w:hAnsi="Arial Narrow" w:cs="Arial"/>
-          <w:b/>
-          <w:sz w:val="24"/>
-          <w:szCs w:val="24"/>
-        </w:rPr>
-        <w:t xml:space="preserve"> </w:t>
+          <w:rFonts w:ascii="Arial Narrow" w:hAnsi="Arial Narrow"/>
+          <w:sz w:val="24"/>
+          <w:szCs w:val="24"/>
+        </w:rPr>
+      </w:pPr>
+      <w:r>
+        <w:rPr>
+          <w:rFonts w:ascii="Arial Narrow" w:hAnsi="Arial Narrow" w:cs="Arial"/>
+          <w:sz w:val="24"/>
+          <w:szCs w:val="24"/>
+        </w:rPr>
+        <w:t>En el presente trabajo en primer lugar se diseñará un prototipo con las funciones básicas del sistema, haciendo uso del IDE de programación Eclipse y el lenguaje de programación Android SDK 2.3.</w:t>
+      </w:r>
+    </w:p>
+    <w:p>
+      <w:pPr>
+        <w:spacing w:line="360" w:lineRule="auto"/>
+        <w:jc w:val="both"/>
+        <w:rPr>
+          <w:rFonts w:ascii="Arial Narrow" w:hAnsi="Arial Narrow"/>
+          <w:sz w:val="24"/>
+          <w:szCs w:val="24"/>
+        </w:rPr>
+      </w:pPr>
+      <w:r>
+        <w:rPr>
+          <w:rFonts w:ascii="Arial Narrow" w:hAnsi="Arial Narrow" w:cs="Arial"/>
+          <w:sz w:val="24"/>
+          <w:szCs w:val="24"/>
+        </w:rPr>
+        <w:t>Además se hará uso de la técnica de la encuesta, en la cual empleando cuestionarios como instrumentos, se podrá medir la calidad y la performance de la aplicación.</w:t>
       </w:r>
     </w:p>
     <w:p>
       <w:pPr>
         <w:pStyle w:val="Ttulo2"/>
       </w:pPr>
-      <w:bookmarkStart w:id="68" w:name="_Toc469109559"/>
-      <w:r>
-        <w:t>3.1.2. Técnicas e Instrumentos</w:t>
-      </w:r>
-      <w:bookmarkEnd w:id="68"/>
-    </w:p>
-    <w:p>
-      <w:pPr>
-        <w:spacing w:line="360" w:lineRule="auto"/>
-        <w:jc w:val="both"/>
-        <w:rPr>
-          <w:rFonts w:ascii="Arial Narrow" w:hAnsi="Arial Narrow"/>
-          <w:sz w:val="24"/>
-          <w:szCs w:val="24"/>
-        </w:rPr>
-      </w:pPr>
-      <w:r>
-        <w:rPr>
-          <w:rFonts w:ascii="Arial Narrow" w:hAnsi="Arial Narrow" w:cs="Arial"/>
-          <w:sz w:val="24"/>
-          <w:szCs w:val="24"/>
-        </w:rPr>
-        <w:t>En el presente trabajo en primer lugar se diseñará un prototipo con las funciones básicas del sistema, haciendo uso del IDE de programación Eclipse y el lenguaje de programación Android SDK 2.3.</w:t>
-      </w:r>
-    </w:p>
-    <w:p>
-      <w:pPr>
-        <w:spacing w:line="360" w:lineRule="auto"/>
-        <w:jc w:val="both"/>
-        <w:rPr>
-          <w:rFonts w:ascii="Arial Narrow" w:hAnsi="Arial Narrow"/>
-          <w:sz w:val="24"/>
-          <w:szCs w:val="24"/>
-        </w:rPr>
-      </w:pPr>
-      <w:r>
-        <w:rPr>
-          <w:rFonts w:ascii="Arial Narrow" w:hAnsi="Arial Narrow" w:cs="Arial"/>
-          <w:sz w:val="24"/>
-          <w:szCs w:val="24"/>
-        </w:rPr>
-        <w:t>Además se hará uso de la técnica de la encuesta, en la cual empleando cuestionarios como instrumentos, se podrá medir la calidad y la performance de la aplicación.</w:t>
-      </w:r>
-    </w:p>
-    <w:p>
-      <w:pPr>
-        <w:pStyle w:val="Ttulo2"/>
-      </w:pPr>
-      <w:bookmarkStart w:id="69" w:name="_Toc469109560"/>
+      <w:bookmarkStart w:id="68" w:name="_Toc469109560"/>
       <w:r>
         <w:lastRenderedPageBreak/>
         <w:t>3.1.3.</w:t>
@@ -25371,7 +25384,7 @@
         <w:tab/>
         <w:t>Población y muestra</w:t>
       </w:r>
-      <w:bookmarkEnd w:id="69"/>
+      <w:bookmarkEnd w:id="68"/>
     </w:p>
     <w:p>
       <w:pPr>
@@ -25835,11 +25848,11 @@
       <w:pPr>
         <w:pStyle w:val="Ttulo2"/>
       </w:pPr>
-      <w:bookmarkStart w:id="70" w:name="_Toc469109561"/>
+      <w:bookmarkStart w:id="69" w:name="_Toc469109561"/>
       <w:r>
         <w:t>3.1.4. Técnicas de recolección de datos</w:t>
       </w:r>
-      <w:bookmarkEnd w:id="70"/>
+      <w:bookmarkEnd w:id="69"/>
     </w:p>
     <w:p>
       <w:pPr>
@@ -25912,76 +25925,76 @@
       <w:pPr>
         <w:pStyle w:val="Ttulo2"/>
       </w:pPr>
-      <w:bookmarkStart w:id="71" w:name="_Toc469109562"/>
+      <w:bookmarkStart w:id="70" w:name="_Toc469109562"/>
       <w:r>
         <w:lastRenderedPageBreak/>
         <w:t>3.1.5. Técnicas de procesamiento de análisis de datos</w:t>
       </w:r>
+      <w:bookmarkEnd w:id="70"/>
+    </w:p>
+    <w:p>
+      <w:pPr>
+        <w:spacing w:line="360" w:lineRule="auto"/>
+        <w:jc w:val="both"/>
+        <w:rPr>
+          <w:rFonts w:ascii="Arial Narrow" w:hAnsi="Arial Narrow"/>
+          <w:sz w:val="24"/>
+          <w:szCs w:val="24"/>
+        </w:rPr>
+      </w:pPr>
+      <w:r>
+        <w:rPr>
+          <w:rFonts w:ascii="Arial Narrow" w:hAnsi="Arial Narrow" w:cs="Arial"/>
+          <w:sz w:val="24"/>
+          <w:szCs w:val="24"/>
+        </w:rPr>
+        <w:t xml:space="preserve">Los datos recolectados fueron sometidos al análisis para determinar con mayor precisión la relación entre las variables establecidas en el proyecto. Además nos permite determinar la aceptación del sistema móvil de recorrido turístico. </w:t>
+      </w:r>
+    </w:p>
+    <w:p>
+      <w:pPr>
+        <w:spacing w:line="360" w:lineRule="auto"/>
+        <w:jc w:val="both"/>
+        <w:rPr>
+          <w:rFonts w:ascii="Arial Narrow" w:hAnsi="Arial Narrow"/>
+          <w:sz w:val="24"/>
+          <w:szCs w:val="24"/>
+        </w:rPr>
+      </w:pPr>
+      <w:r>
+        <w:rPr>
+          <w:rFonts w:ascii="Arial Narrow" w:hAnsi="Arial Narrow" w:cs="Arial"/>
+          <w:sz w:val="24"/>
+          <w:szCs w:val="24"/>
+        </w:rPr>
+        <w:t>Los resultados de la encuesta se muestran a continuación a través de los siguientes gráficos estadísticos.</w:t>
+      </w:r>
+    </w:p>
+    <w:p>
+      <w:pPr>
+        <w:pStyle w:val="Ttulo2"/>
+      </w:pPr>
+      <w:bookmarkStart w:id="71" w:name="_Toc469109563"/>
+      <w:r>
+        <w:t>3.1.6. Fuentes de información</w:t>
+      </w:r>
       <w:bookmarkEnd w:id="71"/>
-    </w:p>
-    <w:p>
-      <w:pPr>
-        <w:spacing w:line="360" w:lineRule="auto"/>
-        <w:jc w:val="both"/>
-        <w:rPr>
-          <w:rFonts w:ascii="Arial Narrow" w:hAnsi="Arial Narrow"/>
-          <w:sz w:val="24"/>
-          <w:szCs w:val="24"/>
-        </w:rPr>
-      </w:pPr>
-      <w:r>
-        <w:rPr>
-          <w:rFonts w:ascii="Arial Narrow" w:hAnsi="Arial Narrow" w:cs="Arial"/>
-          <w:sz w:val="24"/>
-          <w:szCs w:val="24"/>
-        </w:rPr>
-        <w:t xml:space="preserve">Los datos recolectados fueron sometidos al análisis para determinar con mayor precisión la relación entre las variables establecidas en el proyecto. Además nos permite determinar la aceptación del sistema móvil de recorrido turístico. </w:t>
-      </w:r>
-    </w:p>
-    <w:p>
-      <w:pPr>
-        <w:spacing w:line="360" w:lineRule="auto"/>
-        <w:jc w:val="both"/>
-        <w:rPr>
-          <w:rFonts w:ascii="Arial Narrow" w:hAnsi="Arial Narrow"/>
-          <w:sz w:val="24"/>
-          <w:szCs w:val="24"/>
-        </w:rPr>
-      </w:pPr>
-      <w:r>
-        <w:rPr>
-          <w:rFonts w:ascii="Arial Narrow" w:hAnsi="Arial Narrow" w:cs="Arial"/>
-          <w:sz w:val="24"/>
-          <w:szCs w:val="24"/>
-        </w:rPr>
-        <w:t>Los resultados de la encuesta se muestran a continuación a través de los siguientes gráficos estadísticos.</w:t>
-      </w:r>
-    </w:p>
-    <w:p>
-      <w:pPr>
-        <w:pStyle w:val="Ttulo2"/>
-      </w:pPr>
-      <w:bookmarkStart w:id="72" w:name="_Toc469109563"/>
-      <w:r>
-        <w:t>3.1.6. Fuentes de información</w:t>
+      <w:r>
+        <w:t xml:space="preserve"> </w:t>
+      </w:r>
+    </w:p>
+    <w:p>
+      <w:pPr>
+        <w:pStyle w:val="Ttulo3"/>
+      </w:pPr>
+      <w:bookmarkStart w:id="72" w:name="_Toc469109564"/>
+      <w:r>
+        <w:t>3.1.6</w:t>
+      </w:r>
+      <w:r>
+        <w:t>.1. Fuentes Primarias</w:t>
       </w:r>
       <w:bookmarkEnd w:id="72"/>
-      <w:r>
-        <w:t xml:space="preserve"> </w:t>
-      </w:r>
-    </w:p>
-    <w:p>
-      <w:pPr>
-        <w:pStyle w:val="Ttulo3"/>
-      </w:pPr>
-      <w:bookmarkStart w:id="73" w:name="_Toc469109564"/>
-      <w:r>
-        <w:t>3.1.6</w:t>
-      </w:r>
-      <w:r>
-        <w:t>.1. Fuentes Primarias</w:t>
-      </w:r>
-      <w:bookmarkEnd w:id="73"/>
     </w:p>
     <w:p>
       <w:pPr>
@@ -26097,11 +26110,11 @@
       <w:pPr>
         <w:pStyle w:val="Ttulo3"/>
       </w:pPr>
-      <w:bookmarkStart w:id="74" w:name="_Toc469109565"/>
+      <w:bookmarkStart w:id="73" w:name="_Toc469109565"/>
       <w:r>
         <w:t>3.1.7.2. Fuentes Secundarias</w:t>
       </w:r>
-      <w:bookmarkEnd w:id="74"/>
+      <w:bookmarkEnd w:id="73"/>
     </w:p>
     <w:p>
       <w:pPr>
@@ -26166,46 +26179,46 @@
       <w:pPr>
         <w:pStyle w:val="Ttulo2"/>
       </w:pPr>
-      <w:bookmarkStart w:id="75" w:name="_Toc469109566"/>
+      <w:bookmarkStart w:id="74" w:name="_Toc469109566"/>
       <w:r>
         <w:t>3.2. Metodología para el estudio de factibilidad (viabilidad) de la solución</w:t>
       </w:r>
+      <w:bookmarkEnd w:id="74"/>
+      <w:r>
+        <w:t xml:space="preserve"> </w:t>
+      </w:r>
+    </w:p>
+    <w:p>
+      <w:pPr>
+        <w:pStyle w:val="Ttulo3"/>
+      </w:pPr>
+      <w:bookmarkStart w:id="75" w:name="_Toc469109567"/>
+      <w:r>
+        <w:t>3.2.1 Viabilidad Técnica</w:t>
+      </w:r>
       <w:bookmarkEnd w:id="75"/>
-      <w:r>
-        <w:t xml:space="preserve"> </w:t>
-      </w:r>
+    </w:p>
+    <w:p>
+      <w:pPr>
+        <w:spacing w:line="360" w:lineRule="auto"/>
+        <w:ind w:left="708"/>
+        <w:rPr>
+          <w:rFonts w:ascii="Arial Narrow" w:hAnsi="Arial Narrow"/>
+          <w:sz w:val="24"/>
+          <w:szCs w:val="24"/>
+        </w:rPr>
+      </w:pPr>
     </w:p>
     <w:p>
       <w:pPr>
         <w:pStyle w:val="Ttulo3"/>
       </w:pPr>
-      <w:bookmarkStart w:id="76" w:name="_Toc469109567"/>
-      <w:r>
-        <w:t>3.2.1 Viabilidad Técnica</w:t>
-      </w:r>
-      <w:bookmarkEnd w:id="76"/>
-    </w:p>
-    <w:p>
-      <w:pPr>
-        <w:spacing w:line="360" w:lineRule="auto"/>
-        <w:ind w:left="708"/>
-        <w:rPr>
-          <w:rFonts w:ascii="Arial Narrow" w:hAnsi="Arial Narrow"/>
-          <w:sz w:val="24"/>
-          <w:szCs w:val="24"/>
-        </w:rPr>
-      </w:pPr>
-    </w:p>
-    <w:p>
-      <w:pPr>
-        <w:pStyle w:val="Ttulo3"/>
-      </w:pPr>
-      <w:bookmarkStart w:id="77" w:name="_Toc469109568"/>
+      <w:bookmarkStart w:id="76" w:name="_Toc469109568"/>
       <w:r>
         <w:lastRenderedPageBreak/>
         <w:t>3.2.2. Viabilidad Social</w:t>
       </w:r>
-      <w:bookmarkEnd w:id="77"/>
+      <w:bookmarkEnd w:id="76"/>
     </w:p>
     <w:p>
       <w:pPr>
@@ -26276,466 +26289,244 @@
         <w:pStyle w:val="Ttulo1"/>
         <w:jc w:val="center"/>
       </w:pPr>
-      <w:bookmarkStart w:id="78" w:name="_Toc469109569"/>
+      <w:bookmarkStart w:id="77" w:name="_Toc469109569"/>
       <w:r>
         <w:lastRenderedPageBreak/>
         <w:t>CAPITULO IV</w:t>
       </w:r>
-      <w:bookmarkEnd w:id="78"/>
+      <w:bookmarkEnd w:id="77"/>
     </w:p>
     <w:p>
       <w:pPr>
         <w:pStyle w:val="Ttulo1"/>
         <w:jc w:val="center"/>
       </w:pPr>
-      <w:bookmarkStart w:id="79" w:name="_Toc469109570"/>
-      <w:r>
-        <w:t>PRESUPUESTO Y CRONOGRAMA</w:t>
-      </w:r>
-      <w:bookmarkEnd w:id="79"/>
-    </w:p>
-    <w:p>
-      <w:pPr>
-        <w:spacing w:line="360" w:lineRule="auto"/>
-        <w:rPr>
-          <w:rFonts w:ascii="Arial Narrow" w:hAnsi="Arial Narrow" w:cs="Arial"/>
+      <w:r>
+        <w:t>RESULTADOS</w:t>
+      </w:r>
+    </w:p>
+    <w:p>
+      <w:pPr>
+        <w:spacing w:line="360" w:lineRule="auto"/>
+        <w:jc w:val="both"/>
+        <w:rPr>
+          <w:rFonts w:ascii="Arial Narrow" w:hAnsi="Arial Narrow" w:cs="Arial"/>
+          <w:bCs/>
+          <w:sz w:val="24"/>
+          <w:szCs w:val="24"/>
+        </w:rPr>
+      </w:pPr>
+      <w:r>
+        <w:rPr>
+          <w:rFonts w:ascii="Arial Narrow" w:hAnsi="Arial Narrow" w:cs="Arial"/>
+          <w:bCs/>
+          <w:sz w:val="24"/>
+          <w:szCs w:val="24"/>
+        </w:rPr>
+        <w:t xml:space="preserve">En </w:t>
+      </w:r>
+      <w:r>
+        <w:rPr>
+          <w:rFonts w:ascii="Arial Narrow" w:hAnsi="Arial Narrow" w:cs="Arial"/>
+          <w:bCs/>
+          <w:sz w:val="24"/>
+          <w:szCs w:val="24"/>
+        </w:rPr>
+        <w:t xml:space="preserve">este capítulo mostraremos los resultados obtenidos acerca del desarrollo de la aplicación usando </w:t>
+      </w:r>
+      <w:r>
+        <w:rPr>
+          <w:rFonts w:ascii="Arial Narrow" w:hAnsi="Arial Narrow" w:cs="Arial"/>
+          <w:bCs/>
+          <w:sz w:val="24"/>
+          <w:szCs w:val="24"/>
+        </w:rPr>
+        <w:t>en una primera instancia HTML con CSS3 y otros.  Seguidamente, la forma de utilización de las mismas con Android, aunque esta ultima en fase de desarrollo aún.</w:t>
+      </w:r>
+    </w:p>
+    <w:p>
+      <w:pPr>
+        <w:spacing w:line="360" w:lineRule="auto"/>
+        <w:jc w:val="both"/>
+        <w:rPr>
+          <w:rFonts w:ascii="Arial Narrow" w:hAnsi="Arial Narrow" w:cs="Arial"/>
+          <w:bCs/>
+          <w:sz w:val="24"/>
+          <w:szCs w:val="24"/>
+        </w:rPr>
+      </w:pPr>
+      <w:r>
+        <w:rPr>
+          <w:rFonts w:ascii="Arial Narrow" w:hAnsi="Arial Narrow" w:cs="Arial"/>
+          <w:bCs/>
+          <w:sz w:val="24"/>
+          <w:szCs w:val="24"/>
+        </w:rPr>
+        <w:t xml:space="preserve">Una de las ventajas de desarrollar una aplicación web, es que no importa el sistema operativo, versión, si es computadora de escritorio, laptop, Tablet o Smartphone, siempre se verá igual, usando obviamente </w:t>
+      </w:r>
+      <w:r>
+        <w:rPr>
+          <w:rFonts w:ascii="Arial Narrow" w:hAnsi="Arial Narrow" w:cs="Arial"/>
+          <w:bCs/>
+          <w:i/>
+          <w:sz w:val="24"/>
+          <w:szCs w:val="24"/>
+        </w:rPr>
+        <w:t>Responsive Desing</w:t>
+      </w:r>
+      <w:r>
+        <w:rPr>
+          <w:rFonts w:ascii="Arial Narrow" w:hAnsi="Arial Narrow" w:cs="Arial"/>
+          <w:bCs/>
+          <w:sz w:val="24"/>
+          <w:szCs w:val="24"/>
+        </w:rPr>
+        <w:t>, y esta es la primera que utilizaremos para estos casos.</w:t>
+      </w:r>
+    </w:p>
+    <w:p>
+      <w:pPr>
+        <w:spacing w:line="360" w:lineRule="auto"/>
+        <w:jc w:val="both"/>
+        <w:rPr>
+          <w:rFonts w:ascii="Arial Narrow" w:hAnsi="Arial Narrow" w:cs="Arial"/>
+          <w:bCs/>
+          <w:sz w:val="24"/>
+          <w:szCs w:val="24"/>
+        </w:rPr>
+      </w:pPr>
+      <w:r>
+        <w:rPr>
+          <w:rFonts w:ascii="Arial Narrow" w:hAnsi="Arial Narrow" w:cs="Arial"/>
+          <w:bCs/>
+          <w:sz w:val="24"/>
+          <w:szCs w:val="24"/>
+        </w:rPr>
+        <w:t>En la primera etapa del diseño de la web, se analizó los posibles módulos y ventanas que contendrá esta aplicación, y la forma de desarrollarlos.  Después, se ha  realizado la fase de diseño gráfico para las ventas y contenido de la aplicación y como última fase, desarrollar usando las herramientas ya descritas anteriormente, para la creación de esta página web.</w:t>
+      </w:r>
+    </w:p>
+    <w:p>
+      <w:pPr>
+        <w:spacing w:line="360" w:lineRule="auto"/>
+        <w:jc w:val="both"/>
+        <w:rPr>
+          <w:rFonts w:ascii="Arial Narrow" w:hAnsi="Arial Narrow" w:cs="Arial"/>
+          <w:bCs/>
+          <w:sz w:val="24"/>
+          <w:szCs w:val="24"/>
+        </w:rPr>
+      </w:pPr>
+      <w:r>
+        <w:rPr>
+          <w:rFonts w:ascii="Arial Narrow" w:hAnsi="Arial Narrow" w:cs="Arial"/>
+          <w:bCs/>
+          <w:sz w:val="24"/>
+          <w:szCs w:val="24"/>
+        </w:rPr>
+        <w:t>Debido a que la aplicación muestra información de carácter informativo y cultural, se ha dejado y no por eso menos importante, la seguridad de la aplicación, siendo está en orden de prioridad de las que se incluirán en la última iteración del proyecto de software.</w:t>
+      </w:r>
+    </w:p>
+    <w:p>
+      <w:pPr>
+        <w:spacing w:line="360" w:lineRule="auto"/>
+        <w:jc w:val="center"/>
+        <w:rPr>
+          <w:rFonts w:ascii="Arial Narrow" w:hAnsi="Arial Narrow" w:cs="Arial"/>
+          <w:bCs/>
+          <w:i/>
+          <w:sz w:val="24"/>
+          <w:szCs w:val="24"/>
+        </w:rPr>
+      </w:pPr>
+      <w:r>
+        <w:rPr>
+          <w:rFonts w:ascii="Arial Narrow" w:hAnsi="Arial Narrow" w:cs="Arial"/>
+          <w:bCs/>
+          <w:i/>
+          <w:sz w:val="24"/>
+          <w:szCs w:val="24"/>
+        </w:rPr>
+        <w:t>Grafico de la ventana inicial</w:t>
+      </w:r>
+    </w:p>
+    <w:p>
+      <w:pPr>
+        <w:spacing w:after="0" w:line="240" w:lineRule="auto"/>
+        <w:rPr>
+          <w:rFonts w:ascii="Arial Narrow" w:hAnsi="Arial Narrow" w:cs="Arial"/>
+          <w:bCs/>
+          <w:i/>
+          <w:sz w:val="24"/>
+          <w:szCs w:val="24"/>
+        </w:rPr>
+      </w:pPr>
+      <w:r>
+        <w:rPr>
+          <w:rFonts w:ascii="Arial Narrow" w:hAnsi="Arial Narrow" w:cs="Arial"/>
+          <w:bCs/>
+          <w:i/>
+          <w:sz w:val="24"/>
+          <w:szCs w:val="24"/>
+        </w:rPr>
+        <w:br w:type="page"/>
+      </w:r>
+    </w:p>
+    <w:p>
+      <w:pPr>
+        <w:spacing w:line="360" w:lineRule="auto"/>
+        <w:rPr>
+          <w:rFonts w:ascii="Arial Narrow" w:hAnsi="Arial Narrow" w:cs="Arial"/>
+          <w:bCs/>
+          <w:sz w:val="24"/>
+          <w:szCs w:val="24"/>
+        </w:rPr>
+      </w:pPr>
+      <w:r>
+        <w:rPr>
+          <w:rFonts w:ascii="Arial Narrow" w:hAnsi="Arial Narrow" w:cs="Arial"/>
+          <w:bCs/>
+          <w:sz w:val="24"/>
+          <w:szCs w:val="24"/>
+        </w:rPr>
+        <w:lastRenderedPageBreak/>
+        <w:t>Como desarrollo es importante contar con el conocimiento de algunas áreas del sistema turístico de la región y de la forma en como acceder a ellos.</w:t>
+      </w:r>
+    </w:p>
+    <w:p>
+      <w:pPr>
+        <w:spacing w:line="360" w:lineRule="auto"/>
+        <w:rPr>
+          <w:rFonts w:ascii="Arial Narrow" w:hAnsi="Arial Narrow" w:cs="Arial"/>
+          <w:bCs/>
+          <w:sz w:val="24"/>
+          <w:szCs w:val="24"/>
+        </w:rPr>
+      </w:pPr>
+    </w:p>
+    <w:p>
+      <w:pPr>
+        <w:spacing w:line="360" w:lineRule="auto"/>
+        <w:jc w:val="both"/>
+        <w:rPr>
+          <w:rFonts w:ascii="Arial Narrow" w:hAnsi="Arial Narrow" w:cs="Arial"/>
+          <w:bCs/>
+          <w:sz w:val="24"/>
+          <w:szCs w:val="24"/>
+        </w:rPr>
+      </w:pPr>
+    </w:p>
+    <w:p>
+      <w:pPr>
+        <w:spacing w:after="0" w:line="240" w:lineRule="auto"/>
+        <w:rPr>
+          <w:rFonts w:ascii="Arial Narrow" w:eastAsia="DejaVu Sans" w:hAnsi="Arial Narrow" w:cs="FreeSans"/>
           <w:b/>
-          <w:sz w:val="24"/>
-          <w:szCs w:val="24"/>
-        </w:rPr>
-      </w:pPr>
-    </w:p>
-    <w:p>
-      <w:pPr>
-        <w:pStyle w:val="Ttulo2"/>
-      </w:pPr>
-      <w:bookmarkStart w:id="80" w:name="_Toc469109571"/>
-      <w:r>
-        <w:t>4.2. Presupuesto y cronograma de actividades</w:t>
-      </w:r>
-      <w:bookmarkEnd w:id="80"/>
-    </w:p>
-    <w:p>
-      <w:pPr>
-        <w:pStyle w:val="Ttulo3"/>
-      </w:pPr>
-      <w:bookmarkStart w:id="81" w:name="_Toc469109572"/>
-      <w:r>
-        <w:t>4.2.1. Presupuesto</w:t>
-      </w:r>
-      <w:bookmarkEnd w:id="81"/>
-    </w:p>
-    <w:p>
-      <w:pPr>
-        <w:spacing w:line="360" w:lineRule="auto"/>
-        <w:ind w:left="708"/>
-        <w:rPr>
-          <w:rFonts w:ascii="Arial Narrow" w:hAnsi="Arial Narrow"/>
-          <w:sz w:val="24"/>
-          <w:szCs w:val="24"/>
-        </w:rPr>
-      </w:pPr>
-      <w:r>
-        <w:rPr>
-          <w:rFonts w:ascii="Arial Narrow" w:hAnsi="Arial Narrow" w:cs="Arial"/>
-          <w:sz w:val="24"/>
-          <w:szCs w:val="24"/>
-        </w:rPr>
-        <w:t>En la siguiente tabla detallamos los gastos que se realizarán en el presente proyecto de investigación</w:t>
-      </w:r>
-    </w:p>
-    <w:p>
-      <w:pPr>
-        <w:spacing w:line="360" w:lineRule="auto"/>
-        <w:ind w:firstLine="708"/>
-        <w:rPr>
-          <w:rFonts w:ascii="Arial Narrow" w:hAnsi="Arial Narrow"/>
-          <w:sz w:val="24"/>
-          <w:szCs w:val="24"/>
-        </w:rPr>
-      </w:pPr>
-      <w:r>
-        <w:rPr>
-          <w:rFonts w:ascii="Arial Narrow" w:hAnsi="Arial Narrow" w:cs="Arial"/>
-          <w:sz w:val="24"/>
-          <w:szCs w:val="24"/>
-        </w:rPr>
-        <w:t>Presupuesto de los recursos de Tesis I</w:t>
-      </w:r>
-    </w:p>
-    <w:p>
-      <w:pPr>
-        <w:pStyle w:val="Ttulo3"/>
-      </w:pPr>
-      <w:bookmarkStart w:id="82" w:name="_Toc469109573"/>
-      <w:r>
-        <w:t>4.2.2. Cronograma de actividades</w:t>
-      </w:r>
-      <w:bookmarkEnd w:id="82"/>
-    </w:p>
-    <w:p>
-      <w:pPr>
-        <w:spacing w:line="360" w:lineRule="auto"/>
-        <w:ind w:left="705"/>
-        <w:jc w:val="both"/>
-        <w:rPr>
-          <w:rFonts w:ascii="Arial Narrow" w:hAnsi="Arial Narrow"/>
-          <w:sz w:val="24"/>
-          <w:szCs w:val="24"/>
-        </w:rPr>
-      </w:pPr>
-      <w:r>
-        <w:rPr>
-          <w:rFonts w:ascii="Arial Narrow" w:hAnsi="Arial Narrow"/>
-          <w:sz w:val="24"/>
-          <w:szCs w:val="24"/>
-        </w:rPr>
-        <w:t>Recojo</w:t>
-      </w:r>
-      <w:r>
-        <w:rPr>
-          <w:rFonts w:ascii="Arial Narrow" w:hAnsi="Arial Narrow"/>
-          <w:sz w:val="24"/>
-          <w:szCs w:val="24"/>
-        </w:rPr>
-        <w:t xml:space="preserve"> de información en Base de Datos, </w:t>
-      </w:r>
-    </w:p>
-    <w:p>
-      <w:pPr>
-        <w:pStyle w:val="Prrafodelista"/>
-        <w:numPr>
-          <w:ilvl w:val="0"/>
-          <w:numId w:val="3"/>
-        </w:numPr>
-        <w:ind w:left="1770"/>
-        <w:jc w:val="both"/>
-        <w:rPr>
-          <w:rFonts w:ascii="Arial Narrow" w:hAnsi="Arial Narrow"/>
-          <w:sz w:val="24"/>
-          <w:szCs w:val="24"/>
-        </w:rPr>
-      </w:pPr>
-      <w:r>
-        <w:rPr>
-          <w:rFonts w:ascii="Arial Narrow" w:hAnsi="Arial Narrow"/>
-          <w:sz w:val="24"/>
-          <w:szCs w:val="24"/>
-        </w:rPr>
-        <w:t>Seguridad</w:t>
-      </w:r>
-    </w:p>
-    <w:p>
-      <w:pPr>
-        <w:pStyle w:val="Prrafodelista"/>
-        <w:numPr>
-          <w:ilvl w:val="0"/>
-          <w:numId w:val="3"/>
-        </w:numPr>
-        <w:ind w:left="1770"/>
-        <w:jc w:val="both"/>
-        <w:rPr>
-          <w:rFonts w:ascii="Arial Narrow" w:hAnsi="Arial Narrow"/>
-          <w:sz w:val="24"/>
-          <w:szCs w:val="24"/>
-        </w:rPr>
-      </w:pPr>
-      <w:r>
-        <w:rPr>
-          <w:rFonts w:ascii="Arial Narrow" w:hAnsi="Arial Narrow"/>
-          <w:sz w:val="24"/>
-          <w:szCs w:val="24"/>
-        </w:rPr>
-        <w:t>Formulario</w:t>
-      </w:r>
-    </w:p>
-    <w:p>
-      <w:pPr>
-        <w:pStyle w:val="Prrafodelista"/>
-        <w:numPr>
-          <w:ilvl w:val="0"/>
-          <w:numId w:val="3"/>
-        </w:numPr>
-        <w:ind w:left="1770"/>
-        <w:jc w:val="both"/>
-        <w:rPr>
-          <w:rFonts w:ascii="Arial Narrow" w:hAnsi="Arial Narrow"/>
-          <w:sz w:val="24"/>
-          <w:szCs w:val="24"/>
-        </w:rPr>
-      </w:pPr>
-      <w:r>
-        <w:rPr>
-          <w:rFonts w:ascii="Arial Narrow" w:hAnsi="Arial Narrow"/>
-          <w:sz w:val="24"/>
-          <w:szCs w:val="24"/>
-        </w:rPr>
-        <w:t>Backup de Datos</w:t>
-      </w:r>
-    </w:p>
-    <w:p>
-      <w:pPr>
-        <w:pStyle w:val="Prrafodelista"/>
-        <w:ind w:left="1065"/>
-        <w:jc w:val="both"/>
-        <w:rPr>
-          <w:rFonts w:ascii="Arial Narrow" w:hAnsi="Arial Narrow"/>
-          <w:sz w:val="24"/>
-          <w:szCs w:val="24"/>
-        </w:rPr>
-      </w:pPr>
-    </w:p>
-    <w:p>
-      <w:pPr>
-        <w:ind w:left="708"/>
-        <w:jc w:val="both"/>
-        <w:rPr>
-          <w:rFonts w:ascii="Arial Narrow" w:hAnsi="Arial Narrow"/>
-          <w:sz w:val="24"/>
-          <w:szCs w:val="24"/>
-        </w:rPr>
-      </w:pPr>
-      <w:r>
-        <w:rPr>
-          <w:rFonts w:ascii="Arial Narrow" w:hAnsi="Arial Narrow"/>
-          <w:b/>
-          <w:sz w:val="24"/>
-          <w:szCs w:val="24"/>
-        </w:rPr>
-        <w:t xml:space="preserve">MATERIALES </w:t>
-      </w:r>
-    </w:p>
-    <w:p>
-      <w:pPr>
-        <w:pStyle w:val="Prrafodelista"/>
-        <w:numPr>
-          <w:ilvl w:val="0"/>
-          <w:numId w:val="2"/>
-        </w:numPr>
-        <w:ind w:left="1428"/>
-        <w:jc w:val="both"/>
-        <w:rPr>
-          <w:rFonts w:ascii="Arial Narrow" w:hAnsi="Arial Narrow"/>
-          <w:sz w:val="24"/>
-          <w:szCs w:val="24"/>
-        </w:rPr>
-      </w:pPr>
-      <w:r>
-        <w:rPr>
-          <w:rFonts w:ascii="Arial Narrow" w:hAnsi="Arial Narrow"/>
-          <w:sz w:val="24"/>
-          <w:szCs w:val="24"/>
-        </w:rPr>
-        <w:t>Grabadora de sonido</w:t>
-      </w:r>
-    </w:p>
-    <w:p>
-      <w:pPr>
-        <w:pStyle w:val="Prrafodelista"/>
-        <w:numPr>
-          <w:ilvl w:val="0"/>
-          <w:numId w:val="2"/>
-        </w:numPr>
-        <w:ind w:left="1428"/>
-        <w:jc w:val="both"/>
-        <w:rPr>
-          <w:rFonts w:ascii="Arial Narrow" w:hAnsi="Arial Narrow"/>
-          <w:sz w:val="24"/>
-          <w:szCs w:val="24"/>
-        </w:rPr>
-      </w:pPr>
-      <w:r>
-        <w:rPr>
-          <w:rFonts w:ascii="Arial Narrow" w:hAnsi="Arial Narrow"/>
-          <w:sz w:val="24"/>
-          <w:szCs w:val="24"/>
-        </w:rPr>
-        <w:t>Software de Escaneo de Estructuras por puntos</w:t>
-      </w:r>
-    </w:p>
-    <w:p>
-      <w:pPr>
-        <w:pStyle w:val="Prrafodelista"/>
-        <w:numPr>
-          <w:ilvl w:val="0"/>
-          <w:numId w:val="2"/>
-        </w:numPr>
-        <w:ind w:left="1428"/>
-        <w:jc w:val="both"/>
-        <w:rPr>
-          <w:rFonts w:ascii="Arial Narrow" w:hAnsi="Arial Narrow"/>
-          <w:sz w:val="24"/>
-          <w:szCs w:val="24"/>
-        </w:rPr>
-      </w:pPr>
-      <w:r>
-        <w:rPr>
-          <w:rFonts w:ascii="Arial Narrow" w:hAnsi="Arial Narrow"/>
-          <w:sz w:val="24"/>
-          <w:szCs w:val="24"/>
-        </w:rPr>
-        <w:t xml:space="preserve">Cámaras fotográficas </w:t>
-      </w:r>
-    </w:p>
-    <w:p>
-      <w:pPr>
-        <w:pStyle w:val="Prrafodelista"/>
-        <w:numPr>
-          <w:ilvl w:val="0"/>
-          <w:numId w:val="2"/>
-        </w:numPr>
-        <w:ind w:left="1428"/>
-        <w:jc w:val="both"/>
-        <w:rPr>
-          <w:rFonts w:ascii="Arial Narrow" w:hAnsi="Arial Narrow"/>
-          <w:sz w:val="24"/>
-          <w:szCs w:val="24"/>
-        </w:rPr>
-      </w:pPr>
-      <w:r>
-        <w:rPr>
-          <w:rFonts w:ascii="Arial Narrow" w:hAnsi="Arial Narrow"/>
-          <w:sz w:val="24"/>
-          <w:szCs w:val="24"/>
-        </w:rPr>
-        <w:t>Filmadora</w:t>
-      </w:r>
-    </w:p>
-    <w:p>
-      <w:pPr>
-        <w:pStyle w:val="Prrafodelista"/>
-        <w:numPr>
-          <w:ilvl w:val="0"/>
-          <w:numId w:val="2"/>
-        </w:numPr>
-        <w:ind w:left="1428"/>
-        <w:jc w:val="both"/>
-        <w:rPr>
-          <w:rFonts w:ascii="Arial Narrow" w:hAnsi="Arial Narrow"/>
-          <w:sz w:val="24"/>
-          <w:szCs w:val="24"/>
-        </w:rPr>
-      </w:pPr>
-      <w:r>
-        <w:rPr>
-          <w:rFonts w:ascii="Arial Narrow" w:hAnsi="Arial Narrow"/>
-          <w:sz w:val="24"/>
-          <w:szCs w:val="24"/>
-        </w:rPr>
-        <w:t>Laptop</w:t>
-      </w:r>
-    </w:p>
-    <w:p>
-      <w:pPr>
-        <w:pStyle w:val="Prrafodelista"/>
-        <w:numPr>
-          <w:ilvl w:val="0"/>
-          <w:numId w:val="2"/>
-        </w:numPr>
-        <w:ind w:left="1428"/>
-        <w:jc w:val="both"/>
-        <w:rPr>
-          <w:rFonts w:ascii="Arial Narrow" w:hAnsi="Arial Narrow"/>
-          <w:sz w:val="24"/>
-          <w:szCs w:val="24"/>
-        </w:rPr>
-      </w:pPr>
-      <w:r>
-        <w:rPr>
-          <w:rFonts w:ascii="Arial Narrow" w:hAnsi="Arial Narrow"/>
-          <w:sz w:val="24"/>
-          <w:szCs w:val="24"/>
-        </w:rPr>
-        <w:t>Tableros</w:t>
-      </w:r>
-    </w:p>
-    <w:p>
-      <w:pPr>
-        <w:pStyle w:val="Prrafodelista"/>
-        <w:numPr>
-          <w:ilvl w:val="0"/>
-          <w:numId w:val="2"/>
-        </w:numPr>
-        <w:ind w:left="1428"/>
-        <w:jc w:val="both"/>
-        <w:rPr>
-          <w:rFonts w:ascii="Arial Narrow" w:hAnsi="Arial Narrow"/>
-          <w:sz w:val="24"/>
-          <w:szCs w:val="24"/>
-        </w:rPr>
-      </w:pPr>
-      <w:r>
-        <w:rPr>
-          <w:rFonts w:ascii="Arial Narrow" w:hAnsi="Arial Narrow"/>
-          <w:sz w:val="24"/>
-          <w:szCs w:val="24"/>
-        </w:rPr>
-        <w:t>Escáner</w:t>
-      </w:r>
-    </w:p>
-    <w:p>
-      <w:pPr>
-        <w:pStyle w:val="Prrafodelista"/>
-        <w:numPr>
-          <w:ilvl w:val="0"/>
-          <w:numId w:val="2"/>
-        </w:numPr>
-        <w:ind w:left="1428"/>
-        <w:jc w:val="both"/>
-        <w:rPr>
-          <w:rFonts w:ascii="Arial Narrow" w:hAnsi="Arial Narrow"/>
-          <w:sz w:val="24"/>
-          <w:szCs w:val="24"/>
-        </w:rPr>
-      </w:pPr>
-      <w:r>
-        <w:rPr>
-          <w:rFonts w:ascii="Arial Narrow" w:hAnsi="Arial Narrow"/>
-          <w:sz w:val="24"/>
-          <w:szCs w:val="24"/>
-        </w:rPr>
-        <w:t>Celular, Tablet</w:t>
-      </w:r>
-    </w:p>
-    <w:p>
-      <w:pPr>
-        <w:pStyle w:val="Prrafodelista"/>
-        <w:numPr>
-          <w:ilvl w:val="0"/>
-          <w:numId w:val="2"/>
-        </w:numPr>
-        <w:ind w:left="1428"/>
-        <w:jc w:val="both"/>
-        <w:rPr>
-          <w:rFonts w:ascii="Arial Narrow" w:hAnsi="Arial Narrow"/>
-          <w:sz w:val="24"/>
-          <w:szCs w:val="24"/>
-        </w:rPr>
-      </w:pPr>
-      <w:r>
-        <w:rPr>
-          <w:rFonts w:ascii="Arial Narrow" w:hAnsi="Arial Narrow"/>
-          <w:sz w:val="24"/>
-          <w:szCs w:val="24"/>
-        </w:rPr>
-        <w:t>Materiales de escritorio</w:t>
-      </w:r>
-    </w:p>
-    <w:p>
-      <w:pPr>
-        <w:spacing w:after="0" w:line="240" w:lineRule="auto"/>
-        <w:rPr>
-          <w:rFonts w:ascii="Arial Narrow" w:hAnsi="Arial Narrow"/>
-          <w:sz w:val="24"/>
-          <w:szCs w:val="24"/>
-        </w:rPr>
-      </w:pPr>
-      <w:r>
-        <w:rPr>
-          <w:rFonts w:ascii="Arial Narrow" w:hAnsi="Arial Narrow"/>
-          <w:sz w:val="24"/>
-          <w:szCs w:val="24"/>
-        </w:rPr>
+          <w:sz w:val="28"/>
+          <w:szCs w:val="28"/>
+        </w:rPr>
+      </w:pPr>
+      <w:bookmarkStart w:id="78" w:name="_Toc469109574"/>
+      <w:r>
         <w:br w:type="page"/>
       </w:r>
     </w:p>
@@ -26743,22 +26534,23 @@
       <w:pPr>
         <w:pStyle w:val="Ttulo1"/>
       </w:pPr>
-      <w:bookmarkStart w:id="83" w:name="_Toc469109574"/>
       <w:r>
         <w:lastRenderedPageBreak/>
         <w:t>CONCLUSIONES</w:t>
       </w:r>
-      <w:bookmarkEnd w:id="83"/>
-    </w:p>
-    <w:p>
-      <w:pPr>
-        <w:jc w:val="both"/>
-        <w:rPr>
-          <w:rFonts w:ascii="Arial Narrow" w:hAnsi="Arial Narrow"/>
-          <w:sz w:val="24"/>
-          <w:szCs w:val="24"/>
-        </w:rPr>
-      </w:pPr>
+      <w:bookmarkEnd w:id="78"/>
+    </w:p>
+    <w:p>
+      <w:pPr>
+        <w:jc w:val="both"/>
+        <w:rPr>
+          <w:rFonts w:ascii="Arial Narrow" w:hAnsi="Arial Narrow"/>
+          <w:sz w:val="24"/>
+          <w:szCs w:val="24"/>
+        </w:rPr>
+      </w:pPr>
+      <w:bookmarkStart w:id="79" w:name="_GoBack"/>
+      <w:bookmarkEnd w:id="79"/>
     </w:p>
     <w:p>
       <w:pPr>
@@ -26778,7 +26570,7 @@
         <w:br w:type="page"/>
       </w:r>
     </w:p>
-    <w:bookmarkStart w:id="84" w:name="_Toc469109575" w:displacedByCustomXml="next"/>
+    <w:bookmarkStart w:id="80" w:name="_Toc469109575" w:displacedByCustomXml="next"/>
     <w:sdt>
       <w:sdtPr>
         <w:rPr>
@@ -26810,7 +26602,7 @@
             </w:rPr>
             <w:t>Bibliografía</w:t>
           </w:r>
-          <w:bookmarkEnd w:id="84"/>
+          <w:bookmarkEnd w:id="80"/>
         </w:p>
         <w:sdt>
           <w:sdtPr>
@@ -27454,7 +27246,7 @@
               <w:r>
                 <w:rPr>
                   <w:noProof/>
-                  <w:lang w:val="en-US"/>
+                  <w:lang w:val="es-ES"/>
                 </w:rPr>
                 <w:t xml:space="preserve">W3C. (2016). </w:t>
               </w:r>
@@ -27463,23 +27255,16 @@
                   <w:i/>
                   <w:iCs/>
                   <w:noProof/>
-                  <w:lang w:val="en-US"/>
+                  <w:lang w:val="es-ES"/>
                 </w:rPr>
                 <w:t>World Wide Web Consortium</w:t>
               </w:r>
               <w:r>
                 <w:rPr>
                   <w:noProof/>
-                  <w:lang w:val="en-US"/>
-                </w:rPr>
-                <w:t xml:space="preserve">. </w:t>
-              </w:r>
-              <w:r>
-                <w:rPr>
-                  <w:noProof/>
                   <w:lang w:val="es-ES"/>
                 </w:rPr>
-                <w:t>Obtenido de https://www.w3.org/</w:t>
+                <w:t>. Obtenido de https://www.w3.org/</w:t>
               </w:r>
             </w:p>
             <w:p>
@@ -27893,12 +27678,12 @@
       <w:pPr>
         <w:pStyle w:val="Ttulo1"/>
       </w:pPr>
-      <w:bookmarkStart w:id="85" w:name="_Toc469109576"/>
+      <w:bookmarkStart w:id="81" w:name="_Toc469109576"/>
       <w:r>
         <w:lastRenderedPageBreak/>
         <w:t>APÉNDICES</w:t>
       </w:r>
-      <w:bookmarkEnd w:id="85"/>
+      <w:bookmarkEnd w:id="81"/>
     </w:p>
     <w:p>
       <w:pPr>
@@ -28332,12 +28117,12 @@
         <w:pStyle w:val="Ttulo1"/>
         <w:jc w:val="center"/>
       </w:pPr>
-      <w:bookmarkStart w:id="86" w:name="_Toc469109577"/>
+      <w:bookmarkStart w:id="82" w:name="_Toc469109577"/>
       <w:r>
         <w:lastRenderedPageBreak/>
         <w:t>ANEXOS</w:t>
       </w:r>
-      <w:bookmarkEnd w:id="86"/>
+      <w:bookmarkEnd w:id="82"/>
     </w:p>
     <w:p>
       <w:pPr>
@@ -34123,6 +33908,7 @@
     <w:r>
       <w:rPr>
         <w:noProof/>
+        <w:lang w:eastAsia="es-PE"/>
       </w:rPr>
       <mc:AlternateContent>
         <mc:Choice Requires="wps">
@@ -34235,6 +34021,7 @@
     <w:r>
       <w:rPr>
         <w:noProof/>
+        <w:lang w:eastAsia="es-PE"/>
       </w:rPr>
       <mc:AlternateContent>
         <mc:Choice Requires="wps">
@@ -34337,6 +34124,10 @@
         </mc:Choice>
         <mc:Fallback>
           <w:pict>
+            <v:shapetype id="_x0000_t202" coordsize="21600,21600" o:spt="202" path="m,l,21600r21600,l21600,xe">
+              <v:stroke joinstyle="miter"/>
+              <v:path gradientshapeok="t" o:connecttype="rect"/>
+            </v:shapetype>
             <v:shape id="Cuadro de texto 219" o:spid="_x0000_s1033" type="#_x0000_t202" style="position:absolute;margin-left:0;margin-top:0;width:1in;height:13.45pt;z-index:251661312;visibility:visible;mso-wrap-style:square;mso-width-percent:1000;mso-height-percent:0;mso-wrap-distance-left:9pt;mso-wrap-distance-top:0;mso-wrap-distance-right:9pt;mso-wrap-distance-bottom:0;mso-position-horizontal:left;mso-position-horizontal-relative:page;mso-position-vertical:center;mso-position-vertical-relative:top-margin-area;mso-width-percent:1000;mso-height-percent:0;mso-width-relative:left-margin-area;mso-height-relative:page;v-text-anchor:middle" o:gfxdata="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" o:allowincell="f" fillcolor="#a8d08d [1945]" stroked="f">
               <v:textbox style="mso-fit-shape-to-text:t" inset=",0,,0">
                 <w:txbxContent>
@@ -43815,579 +43606,6 @@
 </w:styles>
 </file>
 
-<file path=word/glossary/document.xml><?xml version="1.0" encoding="utf-8"?>
-<w:glossaryDocument xmlns:wpc="http://schemas.microsoft.com/office/word/2010/wordprocessingCanvas" xmlns:mc="http://schemas.openxmlformats.org/markup-compatibility/2006" xmlns:o="urn:schemas-microsoft-com:office:office" xmlns:r="http://schemas.openxmlformats.org/officeDocument/2006/relationships" xmlns:m="http://schemas.openxmlformats.org/officeDocument/2006/math" xmlns:v="urn:schemas-microsoft-com:vml" xmlns:wp14="http://schemas.microsoft.com/office/word/2010/wordprocessingDrawing" xmlns:wp="http://schemas.openxmlformats.org/drawingml/2006/wordprocessingDrawing" xmlns:w10="urn:schemas-microsoft-com:office:word" xmlns:w="http://schemas.openxmlformats.org/wordprocessingml/2006/main" xmlns:w14="http://schemas.microsoft.com/office/word/2010/wordml" xmlns:w15="http://schemas.microsoft.com/office/word/2012/wordml" xmlns:wpg="http://schemas.microsoft.com/office/word/2010/wordprocessingGroup" xmlns:wpi="http://schemas.microsoft.com/office/word/2010/wordprocessingInk" xmlns:wne="http://schemas.microsoft.com/office/word/2006/wordml" xmlns:wps="http://schemas.microsoft.com/office/word/2010/wordprocessingShape" mc:Ignorable="w14 w15 wp14"/>
-</file>
-
-<file path=word/glossary/fontTable.xml><?xml version="1.0" encoding="utf-8"?>
-<w:fonts xmlns:mc="http://schemas.openxmlformats.org/markup-compatibility/2006" xmlns:r="http://schemas.openxmlformats.org/officeDocument/2006/relationships" xmlns:w="http://schemas.openxmlformats.org/wordprocessingml/2006/main" xmlns:w14="http://schemas.microsoft.com/office/word/2010/wordml" xmlns:w15="http://schemas.microsoft.com/office/word/2012/wordml" mc:Ignorable="w14 w15">
-  <w:font w:name="Wingdings">
-    <w:panose1 w:val="05000000000000000000"/>
-    <w:charset w:val="02"/>
-    <w:family w:val="auto"/>
-    <w:pitch w:val="variable"/>
-    <w:sig w:usb0="00000000" w:usb1="10000000" w:usb2="00000000" w:usb3="00000000" w:csb0="80000000" w:csb1="00000000"/>
-  </w:font>
-  <w:font w:name="Times New Roman">
-    <w:panose1 w:val="02020603050405020304"/>
-    <w:charset w:val="00"/>
-    <w:family w:val="roman"/>
-    <w:pitch w:val="variable"/>
-    <w:sig w:usb0="E0002AFF" w:usb1="C0007841" w:usb2="00000009" w:usb3="00000000" w:csb0="000001FF" w:csb1="00000000"/>
-  </w:font>
-  <w:font w:name="Courier New">
-    <w:panose1 w:val="02070309020205020404"/>
-    <w:charset w:val="00"/>
-    <w:family w:val="modern"/>
-    <w:pitch w:val="fixed"/>
-    <w:sig w:usb0="E0002AFF" w:usb1="C0007843" w:usb2="00000009" w:usb3="00000000" w:csb0="000001FF" w:csb1="00000000"/>
-  </w:font>
-  <w:font w:name="Symbol">
-    <w:panose1 w:val="05050102010706020507"/>
-    <w:charset w:val="02"/>
-    <w:family w:val="roman"/>
-    <w:pitch w:val="variable"/>
-    <w:sig w:usb0="00000000" w:usb1="10000000" w:usb2="00000000" w:usb3="00000000" w:csb0="80000000" w:csb1="00000000"/>
-  </w:font>
-  <w:font w:name="Square721 Cn BT">
-    <w:altName w:val="Times New Roman"/>
-    <w:charset w:val="01"/>
-    <w:family w:val="roman"/>
-    <w:pitch w:val="variable"/>
-  </w:font>
-  <w:font w:name="Arial Narrow">
-    <w:altName w:val="Times New Roman"/>
-    <w:charset w:val="01"/>
-    <w:family w:val="roman"/>
-    <w:pitch w:val="variable"/>
-  </w:font>
-  <w:font w:name="Calibri">
-    <w:panose1 w:val="020F0502020204030204"/>
-    <w:charset w:val="00"/>
-    <w:family w:val="swiss"/>
-    <w:pitch w:val="variable"/>
-    <w:sig w:usb0="E10002FF" w:usb1="4000ACFF" w:usb2="00000009" w:usb3="00000000" w:csb0="0000019F" w:csb1="00000000"/>
-  </w:font>
-  <w:font w:name="Arial">
-    <w:panose1 w:val="020B0604020202020204"/>
-    <w:charset w:val="00"/>
-    <w:family w:val="swiss"/>
-    <w:pitch w:val="variable"/>
-    <w:sig w:usb0="E0002AFF" w:usb1="C0007843" w:usb2="00000009" w:usb3="00000000" w:csb0="000001FF" w:csb1="00000000"/>
-  </w:font>
-  <w:font w:name="DejaVu Sans">
-    <w:panose1 w:val="00000000000000000000"/>
-    <w:charset w:val="00"/>
-    <w:family w:val="roman"/>
-    <w:notTrueType/>
-    <w:pitch w:val="default"/>
-  </w:font>
-  <w:font w:name="FreeSans">
-    <w:altName w:val="Times New Roman"/>
-    <w:panose1 w:val="00000000000000000000"/>
-    <w:charset w:val="00"/>
-    <w:family w:val="roman"/>
-    <w:notTrueType/>
-    <w:pitch w:val="default"/>
-  </w:font>
-  <w:font w:name="Liberation Sans">
-    <w:altName w:val="Arial"/>
-    <w:charset w:val="01"/>
-    <w:family w:val="roman"/>
-    <w:pitch w:val="variable"/>
-  </w:font>
-  <w:font w:name="Liberation Serif">
-    <w:altName w:val="Times New Roman"/>
-    <w:charset w:val="01"/>
-    <w:family w:val="roman"/>
-    <w:pitch w:val="variable"/>
-  </w:font>
-  <w:font w:name="Calibri Light">
-    <w:altName w:val="Times New Roman"/>
-    <w:panose1 w:val="00000000000000000000"/>
-    <w:charset w:val="00"/>
-    <w:family w:val="roman"/>
-    <w:notTrueType/>
-    <w:pitch w:val="default"/>
-  </w:font>
-</w:fonts>
-</file>
-
-<file path=word/glossary/settings.xml><?xml version="1.0" encoding="utf-8"?>
-<w:settings xmlns:mc="http://schemas.openxmlformats.org/markup-compatibility/2006" xmlns:o="urn:schemas-microsoft-com:office:office" xmlns:r="http://schemas.openxmlformats.org/officeDocument/2006/relationships" xmlns:m="http://schemas.openxmlformats.org/officeDocument/2006/math" xmlns:v="urn:schemas-microsoft-com:vml" xmlns:w10="urn:schemas-microsoft-com:office:word" xmlns:w="http://schemas.openxmlformats.org/wordprocessingml/2006/main" xmlns:w14="http://schemas.microsoft.com/office/word/2010/wordml" xmlns:w15="http://schemas.microsoft.com/office/word/2012/wordml" xmlns:sl="http://schemas.openxmlformats.org/schemaLibrary/2006/main" mc:Ignorable="w14 w15">
-  <w:view w:val="normal"/>
-  <w:defaultTabStop w:val="708"/>
-  <w:hyphenationZone w:val="425"/>
-  <w:characterSpacingControl w:val="doNotCompress"/>
-  <w:compat>
-    <w:useFELayout/>
-    <w:compatSetting w:name="compatibilityMode" w:uri="http://schemas.microsoft.com/office/word" w:val="15"/>
-    <w:compatSetting w:name="overrideTableStyleFontSizeAndJustification" w:uri="http://schemas.microsoft.com/office/word" w:val="1"/>
-    <w:compatSetting w:name="enableOpenTypeFeatures" w:uri="http://schemas.microsoft.com/office/word" w:val="1"/>
-    <w:compatSetting w:name="doNotFlipMirrorIndents" w:uri="http://schemas.microsoft.com/office/word" w:val="1"/>
-    <w:compatSetting w:name="differentiateMultirowTableHeaders" w:uri="http://schemas.microsoft.com/office/word" w:val="1"/>
-  </w:compat>
-  <w:rsids>
-    <w:rsidRoot w:val="00CD0E76"/>
-    <w:rsid w:val="00CB2C6F"/>
-    <w:rsid w:val="00CD0E76"/>
-  </w:rsids>
-  <m:mathPr>
-    <m:mathFont m:val="Cambria Math"/>
-    <m:brkBin m:val="before"/>
-    <m:brkBinSub m:val="--"/>
-    <m:smallFrac m:val="0"/>
-    <m:dispDef/>
-    <m:lMargin m:val="0"/>
-    <m:rMargin m:val="0"/>
-    <m:defJc m:val="centerGroup"/>
-    <m:wrapIndent m:val="1440"/>
-    <m:intLim m:val="subSup"/>
-    <m:naryLim m:val="undOvr"/>
-  </m:mathPr>
-  <w:themeFontLang w:val="es-PE"/>
-  <w:clrSchemeMapping w:bg1="light1" w:t1="dark1" w:bg2="light2" w:t2="dark2" w:accent1="accent1" w:accent2="accent2" w:accent3="accent3" w:accent4="accent4" w:accent5="accent5" w:accent6="accent6" w:hyperlink="hyperlink" w:followedHyperlink="followedHyperlink"/>
-  <w:decimalSymbol w:val="."/>
-  <w:listSeparator w:val=","/>
-  <w15:chartTrackingRefBased/>
-</w:settings>
-</file>
-
-<file path=word/glossary/styles.xml><?xml version="1.0" encoding="utf-8"?>
-<w:styles xmlns:mc="http://schemas.openxmlformats.org/markup-compatibility/2006" xmlns:r="http://schemas.openxmlformats.org/officeDocument/2006/relationships" xmlns:w="http://schemas.openxmlformats.org/wordprocessingml/2006/main" xmlns:w14="http://schemas.microsoft.com/office/word/2010/wordml" xmlns:w15="http://schemas.microsoft.com/office/word/2012/wordml" mc:Ignorable="w14 w15">
-  <w:docDefaults>
-    <w:rPrDefault>
-      <w:rPr>
-        <w:rFonts w:asciiTheme="minorHAnsi" w:eastAsiaTheme="minorEastAsia" w:hAnsiTheme="minorHAnsi" w:cstheme="minorBidi"/>
-        <w:sz w:val="22"/>
-        <w:szCs w:val="22"/>
-        <w:lang w:val="es-PE" w:eastAsia="es-PE" w:bidi="ar-SA"/>
-      </w:rPr>
-    </w:rPrDefault>
-    <w:pPrDefault>
-      <w:pPr>
-        <w:spacing w:after="160" w:line="259" w:lineRule="auto"/>
-      </w:pPr>
-    </w:pPrDefault>
-  </w:docDefaults>
-  <w:latentStyles w:defLockedState="0" w:defUIPriority="99" w:defSemiHidden="0" w:defUnhideWhenUsed="0" w:defQFormat="0" w:count="371">
-    <w:lsdException w:name="Normal" w:uiPriority="0" w:qFormat="1"/>
-    <w:lsdException w:name="heading 1" w:uiPriority="9" w:qFormat="1"/>
-    <w:lsdException w:name="heading 2" w:semiHidden="1" w:uiPriority="9" w:unhideWhenUsed="1" w:qFormat="1"/>
-    <w:lsdException w:name="heading 3" w:semiHidden="1" w:uiPriority="9" w:unhideWhenUsed="1" w:qFormat="1"/>
-    <w:lsdException w:name="heading 4" w:semiHidden="1" w:uiPriority="9" w:unhideWhenUsed="1" w:qFormat="1"/>
-    <w:lsdException w:name="heading 5" w:semiHidden="1" w:uiPriority="9" w:unhideWhenUsed="1" w:qFormat="1"/>
-    <w:lsdException w:name="heading 6" w:semiHidden="1" w:uiPriority="9" w:unhideWhenUsed="1" w:qFormat="1"/>
-    <w:lsdException w:name="heading 7" w:semiHidden="1" w:uiPriority="9" w:unhideWhenUsed="1" w:qFormat="1"/>
-    <w:lsdException w:name="heading 8" w:semiHidden="1" w:uiPriority="9" w:unhideWhenUsed="1" w:qFormat="1"/>
-    <w:lsdException w:name="heading 9" w:semiHidden="1" w:uiPriority="9" w:unhideWhenUsed="1" w:qFormat="1"/>
-    <w:lsdException w:name="index 1" w:semiHidden="1" w:unhideWhenUsed="1"/>
-    <w:lsdException w:name="index 2" w:semiHidden="1" w:unhideWhenUsed="1"/>
-    <w:lsdException w:name="index 3" w:semiHidden="1" w:unhideWhenUsed="1"/>
-    <w:lsdException w:name="index 4" w:semiHidden="1" w:unhideWhenUsed="1"/>
-    <w:lsdException w:name="index 5" w:semiHidden="1" w:unhideWhenUsed="1"/>
-    <w:lsdException w:name="index 6" w:semiHidden="1" w:unhideWhenUsed="1"/>
-    <w:lsdException w:name="index 7" w:semiHidden="1" w:unhideWhenUsed="1"/>
-    <w:lsdException w:name="index 8" w:semiHidden="1" w:unhideWhenUsed="1"/>
-    <w:lsdException w:name="index 9" w:semiHidden="1" w:unhideWhenUsed="1"/>
-    <w:lsdException w:name="toc 1" w:semiHidden="1" w:uiPriority="39" w:unhideWhenUsed="1"/>
-    <w:lsdException w:name="toc 2" w:semiHidden="1" w:uiPriority="39" w:unhideWhenUsed="1"/>
-    <w:lsdException w:name="toc 3" w:semiHidden="1" w:uiPriority="39" w:unhideWhenUsed="1"/>
-    <w:lsdException w:name="toc 4" w:semiHidden="1" w:uiPriority="39" w:unhideWhenUsed="1"/>
-    <w:lsdException w:name="toc 5" w:semiHidden="1" w:uiPriority="39" w:unhideWhenUsed="1"/>
-    <w:lsdException w:name="toc 6" w:semiHidden="1" w:uiPriority="39" w:unhideWhenUsed="1"/>
-    <w:lsdException w:name="toc 7" w:semiHidden="1" w:uiPriority="39" w:unhideWhenUsed="1"/>
-    <w:lsdException w:name="toc 8" w:semiHidden="1" w:uiPriority="39" w:unhideWhenUsed="1"/>
-    <w:lsdException w:name="toc 9" w:semiHidden="1" w:uiPriority="39" w:unhideWhenUsed="1"/>
-    <w:lsdException w:name="Normal Indent" w:semiHidden="1" w:unhideWhenUsed="1"/>
-    <w:lsdException w:name="footnote text" w:semiHidden="1" w:unhideWhenUsed="1"/>
-    <w:lsdException w:name="annotation text" w:semiHidden="1" w:unhideWhenUsed="1"/>
-    <w:lsdException w:name="header" w:semiHidden="1" w:unhideWhenUsed="1"/>
-    <w:lsdException w:name="footer" w:semiHidden="1" w:unhideWhenUsed="1"/>
-    <w:lsdException w:name="index heading" w:semiHidden="1" w:unhideWhenUsed="1"/>
-    <w:lsdException w:name="caption" w:semiHidden="1" w:uiPriority="35" w:unhideWhenUsed="1" w:qFormat="1"/>
-    <w:lsdException w:name="table of figures" w:semiHidden="1" w:unhideWhenUsed="1"/>
-    <w:lsdException w:name="envelope address" w:semiHidden="1" w:unhideWhenUsed="1"/>
-    <w:lsdException w:name="envelope return" w:semiHidden="1" w:unhideWhenUsed="1"/>
-    <w:lsdException w:name="footnote reference" w:semiHidden="1" w:unhideWhenUsed="1"/>
-    <w:lsdException w:name="annotation reference" w:semiHidden="1" w:unhideWhenUsed="1"/>
-    <w:lsdException w:name="line number" w:semiHidden="1" w:unhideWhenUsed="1"/>
-    <w:lsdException w:name="page number" w:semiHidden="1" w:unhideWhenUsed="1"/>
-    <w:lsdException w:name="endnote reference" w:semiHidden="1" w:unhideWhenUsed="1"/>
-    <w:lsdException w:name="endnote text" w:semiHidden="1" w:unhideWhenUsed="1"/>
-    <w:lsdException w:name="table of authorities" w:semiHidden="1" w:unhideWhenUsed="1"/>
-    <w:lsdException w:name="macro" w:semiHidden="1" w:unhideWhenUsed="1"/>
-    <w:lsdException w:name="toa heading" w:semiHidden="1" w:unhideWhenUsed="1"/>
-    <w:lsdException w:name="List" w:semiHidden="1" w:unhideWhenUsed="1"/>
-    <w:lsdException w:name="List Bullet" w:semiHidden="1" w:unhideWhenUsed="1"/>
-    <w:lsdException w:name="List Number" w:semiHidden="1" w:unhideWhenUsed="1"/>
-    <w:lsdException w:name="List 2" w:semiHidden="1" w:unhideWhenUsed="1"/>
-    <w:lsdException w:name="List 3" w:semiHidden="1" w:unhideWhenUsed="1"/>
-    <w:lsdException w:name="List 4" w:semiHidden="1" w:unhideWhenUsed="1"/>
-    <w:lsdException w:name="List 5" w:semiHidden="1" w:unhideWhenUsed="1"/>
-    <w:lsdException w:name="List Bullet 2" w:semiHidden="1" w:unhideWhenUsed="1"/>
-    <w:lsdException w:name="List Bullet 3" w:semiHidden="1" w:unhideWhenUsed="1"/>
-    <w:lsdException w:name="List Bullet 4" w:semiHidden="1" w:unhideWhenUsed="1"/>
-    <w:lsdException w:name="List Bullet 5" w:semiHidden="1" w:unhideWhenUsed="1"/>
-    <w:lsdException w:name="List Number 2" w:semiHidden="1" w:unhideWhenUsed="1"/>
-    <w:lsdException w:name="List Number 3" w:semiHidden="1" w:unhideWhenUsed="1"/>
-    <w:lsdException w:name="List Number 4" w:semiHidden="1" w:unhideWhenUsed="1"/>
-    <w:lsdException w:name="List Number 5" w:semiHidden="1" w:unhideWhenUsed="1"/>
-    <w:lsdException w:name="Title" w:uiPriority="10" w:qFormat="1"/>
-    <w:lsdException w:name="Closing" w:semiHidden="1" w:unhideWhenUsed="1"/>
-    <w:lsdException w:name="Signature" w:semiHidden="1" w:unhideWhenUsed="1"/>
-    <w:lsdException w:name="Default Paragraph Font" w:semiHidden="1" w:uiPriority="1" w:unhideWhenUsed="1"/>
-    <w:lsdException w:name="Body Text" w:semiHidden="1" w:unhideWhenUsed="1"/>
-    <w:lsdException w:name="Body Text Indent" w:semiHidden="1" w:unhideWhenUsed="1"/>
-    <w:lsdException w:name="List Continue" w:semiHidden="1" w:unhideWhenUsed="1"/>
-    <w:lsdException w:name="List Continue 2" w:semiHidden="1" w:unhideWhenUsed="1"/>
-    <w:lsdException w:name="List Continue 3" w:semiHidden="1" w:unhideWhenUsed="1"/>
-    <w:lsdException w:name="List Continue 4" w:semiHidden="1" w:unhideWhenUsed="1"/>
-    <w:lsdException w:name="List Continue 5" w:semiHidden="1" w:unhideWhenUsed="1"/>
-    <w:lsdException w:name="Message Header" w:semiHidden="1" w:unhideWhenUsed="1"/>
-    <w:lsdException w:name="Subtitle" w:uiPriority="11" w:qFormat="1"/>
-    <w:lsdException w:name="Salutation" w:semiHidden="1" w:unhideWhenUsed="1"/>
-    <w:lsdException w:name="Date" w:semiHidden="1" w:unhideWhenUsed="1"/>
-    <w:lsdException w:name="Body Text First Indent" w:semiHidden="1" w:unhideWhenUsed="1"/>
-    <w:lsdException w:name="Body Text First Indent 2" w:semiHidden="1" w:unhideWhenUsed="1"/>
-    <w:lsdException w:name="Note Heading" w:semiHidden="1" w:unhideWhenUsed="1"/>
-    <w:lsdException w:name="Body Text 2" w:semiHidden="1" w:unhideWhenUsed="1"/>
-    <w:lsdException w:name="Body Text 3" w:semiHidden="1" w:unhideWhenUsed="1"/>
-    <w:lsdException w:name="Body Text Indent 2" w:semiHidden="1" w:unhideWhenUsed="1"/>
-    <w:lsdException w:name="Body Text Indent 3" w:semiHidden="1" w:unhideWhenUsed="1"/>
-    <w:lsdException w:name="Block Text" w:semiHidden="1" w:unhideWhenUsed="1"/>
-    <w:lsdException w:name="Hyperlink" w:semiHidden="1" w:unhideWhenUsed="1"/>
-    <w:lsdException w:name="FollowedHyperlink" w:semiHidden="1" w:unhideWhenUsed="1"/>
-    <w:lsdException w:name="Strong" w:uiPriority="22" w:qFormat="1"/>
-    <w:lsdException w:name="Emphasis" w:uiPriority="20" w:qFormat="1"/>
-    <w:lsdException w:name="Document Map" w:semiHidden="1" w:unhideWhenUsed="1"/>
-    <w:lsdException w:name="Plain Text" w:semiHidden="1" w:unhideWhenUsed="1"/>
-    <w:lsdException w:name="E-mail Signature" w:semiHidden="1" w:unhideWhenUsed="1"/>
-    <w:lsdException w:name="HTML Top of Form" w:semiHidden="1" w:unhideWhenUsed="1"/>
-    <w:lsdException w:name="HTML Bottom of Form" w:semiHidden="1" w:unhideWhenUsed="1"/>
-    <w:lsdException w:name="Normal (Web)" w:semiHidden="1" w:unhideWhenUsed="1"/>
-    <w:lsdException w:name="HTML Acronym" w:semiHidden="1" w:unhideWhenUsed="1"/>
-    <w:lsdException w:name="HTML Address" w:semiHidden="1" w:unhideWhenUsed="1"/>
-    <w:lsdException w:name="HTML Cite" w:semiHidden="1" w:unhideWhenUsed="1"/>
-    <w:lsdException w:name="HTML Code" w:semiHidden="1" w:unhideWhenUsed="1"/>
-    <w:lsdException w:name="HTML Definition" w:semiHidden="1" w:unhideWhenUsed="1"/>
-    <w:lsdException w:name="HTML Keyboard" w:semiHidden="1" w:unhideWhenUsed="1"/>
-    <w:lsdException w:name="HTML Preformatted" w:semiHidden="1" w:unhideWhenUsed="1"/>
-    <w:lsdException w:name="HTML Sample" w:semiHidden="1" w:unhideWhenUsed="1"/>
-    <w:lsdException w:name="HTML Typewriter" w:semiHidden="1" w:unhideWhenUsed="1"/>
-    <w:lsdException w:name="HTML Variable" w:semiHidden="1" w:unhideWhenUsed="1"/>
-    <w:lsdException w:name="Normal Table" w:semiHidden="1" w:unhideWhenUsed="1"/>
-    <w:lsdException w:name="annotation subject" w:semiHidden="1" w:unhideWhenUsed="1"/>
-    <w:lsdException w:name="No List" w:semiHidden="1" w:unhideWhenUsed="1"/>
-    <w:lsdException w:name="Outline List 1" w:semiHidden="1" w:unhideWhenUsed="1"/>
-    <w:lsdException w:name="Outline List 2" w:semiHidden="1" w:unhideWhenUsed="1"/>
-    <w:lsdException w:name="Outline List 3" w:semiHidden="1" w:unhideWhenUsed="1"/>
-    <w:lsdException w:name="Table Simple 1" w:semiHidden="1" w:unhideWhenUsed="1"/>
-    <w:lsdException w:name="Table Simple 2" w:semiHidden="1" w:unhideWhenUsed="1"/>
-    <w:lsdException w:name="Table Simple 3" w:semiHidden="1" w:unhideWhenUsed="1"/>
-    <w:lsdException w:name="Table Classic 1" w:semiHidden="1" w:unhideWhenUsed="1"/>
-    <w:lsdException w:name="Table Classic 2" w:semiHidden="1" w:unhideWhenUsed="1"/>
-    <w:lsdException w:name="Table Classic 3" w:semiHidden="1" w:unhideWhenUsed="1"/>
-    <w:lsdException w:name="Table Classic 4" w:semiHidden="1" w:unhideWhenUsed="1"/>
-    <w:lsdException w:name="Table Colorful 1" w:semiHidden="1" w:unhideWhenUsed="1"/>
-    <w:lsdException w:name="Table Colorful 2" w:semiHidden="1" w:unhideWhenUsed="1"/>
-    <w:lsdException w:name="Table Colorful 3" w:semiHidden="1" w:unhideWhenUsed="1"/>
-    <w:lsdException w:name="Table Columns 1" w:semiHidden="1" w:unhideWhenUsed="1"/>
-    <w:lsdException w:name="Table Columns 2" w:semiHidden="1" w:unhideWhenUsed="1"/>
-    <w:lsdException w:name="Table Columns 3" w:semiHidden="1" w:unhideWhenUsed="1"/>
-    <w:lsdException w:name="Table Columns 4" w:semiHidden="1" w:unhideWhenUsed="1"/>
-    <w:lsdException w:name="Table Columns 5" w:semiHidden="1" w:unhideWhenUsed="1"/>
-    <w:lsdException w:name="Table Grid 1" w:semiHidden="1" w:unhideWhenUsed="1"/>
-    <w:lsdException w:name="Table Grid 2" w:semiHidden="1" w:unhideWhenUsed="1"/>
-    <w:lsdException w:name="Table Grid 3" w:semiHidden="1" w:unhideWhenUsed="1"/>
-    <w:lsdException w:name="Table Grid 4" w:semiHidden="1" w:unhideWhenUsed="1"/>
-    <w:lsdException w:name="Table Grid 5" w:semiHidden="1" w:unhideWhenUsed="1"/>
-    <w:lsdException w:name="Table Grid 6" w:semiHidden="1" w:unhideWhenUsed="1"/>
-    <w:lsdException w:name="Table Grid 7" w:semiHidden="1" w:unhideWhenUsed="1"/>
-    <w:lsdException w:name="Table Grid 8" w:semiHidden="1" w:unhideWhenUsed="1"/>
-    <w:lsdException w:name="Table List 1" w:semiHidden="1" w:unhideWhenUsed="1"/>
-    <w:lsdException w:name="Table List 2" w:semiHidden="1" w:unhideWhenUsed="1"/>
-    <w:lsdException w:name="Table List 3" w:semiHidden="1" w:unhideWhenUsed="1"/>
-    <w:lsdException w:name="Table List 4" w:semiHidden="1" w:unhideWhenUsed="1"/>
-    <w:lsdException w:name="Table List 5" w:semiHidden="1" w:unhideWhenUsed="1"/>
-    <w:lsdException w:name="Table List 6" w:semiHidden="1" w:unhideWhenUsed="1"/>
-    <w:lsdException w:name="Table List 7" w:semiHidden="1" w:unhideWhenUsed="1"/>
-    <w:lsdException w:name="Table List 8" w:semiHidden="1" w:unhideWhenUsed="1"/>
-    <w:lsdException w:name="Table 3D effects 1" w:semiHidden="1" w:unhideWhenUsed="1"/>
-    <w:lsdException w:name="Table 3D effects 2" w:semiHidden="1" w:unhideWhenUsed="1"/>
-    <w:lsdException w:name="Table 3D effects 3" w:semiHidden="1" w:unhideWhenUsed="1"/>
-    <w:lsdException w:name="Table Contemporary" w:semiHidden="1" w:unhideWhenUsed="1"/>
-    <w:lsdException w:name="Table Elegant" w:semiHidden="1" w:unhideWhenUsed="1"/>
-    <w:lsdException w:name="Table Professional" w:semiHidden="1" w:unhideWhenUsed="1"/>
-    <w:lsdException w:name="Table Subtle 1" w:semiHidden="1" w:unhideWhenUsed="1"/>
-    <w:lsdException w:name="Table Subtle 2" w:semiHidden="1" w:unhideWhenUsed="1"/>
-    <w:lsdException w:name="Table Web 1" w:semiHidden="1" w:unhideWhenUsed="1"/>
-    <w:lsdException w:name="Table Web 2" w:semiHidden="1" w:unhideWhenUsed="1"/>
-    <w:lsdException w:name="Table Web 3" w:semiHidden="1" w:unhideWhenUsed="1"/>
-    <w:lsdException w:name="Balloon Text" w:semiHidden="1" w:unhideWhenUsed="1"/>
-    <w:lsdException w:name="Table Grid" w:uiPriority="39"/>
-    <w:lsdException w:name="Table Theme" w:semiHidden="1" w:unhideWhenUsed="1"/>
-    <w:lsdException w:name="Placeholder Text" w:semiHidden="1"/>
-    <w:lsdException w:name="No Spacing" w:uiPriority="1" w:qFormat="1"/>
-    <w:lsdException w:name="Light Shading" w:uiPriority="60"/>
-    <w:lsdException w:name="Light List" w:uiPriority="61"/>
-    <w:lsdException w:name="Light Grid" w:uiPriority="62"/>
-    <w:lsdException w:name="Medium Shading 1" w:uiPriority="63"/>
-    <w:lsdException w:name="Medium Shading 2" w:uiPriority="64"/>
-    <w:lsdException w:name="Medium List 1" w:uiPriority="65"/>
-    <w:lsdException w:name="Medium List 2" w:uiPriority="66"/>
-    <w:lsdException w:name="Medium Grid 1" w:uiPriority="67"/>
-    <w:lsdException w:name="Medium Grid 2" w:uiPriority="68"/>
-    <w:lsdException w:name="Medium Grid 3" w:uiPriority="69"/>
-    <w:lsdException w:name="Dark List" w:uiPriority="70"/>
-    <w:lsdException w:name="Colorful Shading" w:uiPriority="71"/>
-    <w:lsdException w:name="Colorful List" w:uiPriority="72"/>
-    <w:lsdException w:name="Colorful Grid" w:uiPriority="73"/>
-    <w:lsdException w:name="Light Shading Accent 1" w:uiPriority="60"/>
-    <w:lsdException w:name="Light List Accent 1" w:uiPriority="61"/>
-    <w:lsdException w:name="Light Grid Accent 1" w:uiPriority="62"/>
-    <w:lsdException w:name="Medium Shading 1 Accent 1" w:uiPriority="63"/>
-    <w:lsdException w:name="Medium Shading 2 Accent 1" w:uiPriority="64"/>
-    <w:lsdException w:name="Medium List 1 Accent 1" w:uiPriority="65"/>
-    <w:lsdException w:name="Revision" w:semiHidden="1"/>
-    <w:lsdException w:name="List Paragraph" w:uiPriority="34" w:qFormat="1"/>
-    <w:lsdException w:name="Quote" w:uiPriority="29" w:qFormat="1"/>
-    <w:lsdException w:name="Intense Quote" w:uiPriority="30" w:qFormat="1"/>
-    <w:lsdException w:name="Medium List 2 Accent 1" w:uiPriority="66"/>
-    <w:lsdException w:name="Medium Grid 1 Accent 1" w:uiPriority="67"/>
-    <w:lsdException w:name="Medium Grid 2 Accent 1" w:uiPriority="68"/>
-    <w:lsdException w:name="Medium Grid 3 Accent 1" w:uiPriority="69"/>
-    <w:lsdException w:name="Dark List Accent 1" w:uiPriority="70"/>
-    <w:lsdException w:name="Colorful Shading Accent 1" w:uiPriority="71"/>
-    <w:lsdException w:name="Colorful List Accent 1" w:uiPriority="72"/>
-    <w:lsdException w:name="Colorful Grid Accent 1" w:uiPriority="73"/>
-    <w:lsdException w:name="Light Shading Accent 2" w:uiPriority="60"/>
-    <w:lsdException w:name="Light List Accent 2" w:uiPriority="61"/>
-    <w:lsdException w:name="Light Grid Accent 2" w:uiPriority="62"/>
-    <w:lsdException w:name="Medium Shading 1 Accent 2" w:uiPriority="63"/>
-    <w:lsdException w:name="Medium Shading 2 Accent 2" w:uiPriority="64"/>
-    <w:lsdException w:name="Medium List 1 Accent 2" w:uiPriority="65"/>
-    <w:lsdException w:name="Medium List 2 Accent 2" w:uiPriority="66"/>
-    <w:lsdException w:name="Medium Grid 1 Accent 2" w:uiPriority="67"/>
-    <w:lsdException w:name="Medium Grid 2 Accent 2" w:uiPriority="68"/>
-    <w:lsdException w:name="Medium Grid 3 Accent 2" w:uiPriority="69"/>
-    <w:lsdException w:name="Dark List Accent 2" w:uiPriority="70"/>
-    <w:lsdException w:name="Colorful Shading Accent 2" w:uiPriority="71"/>
-    <w:lsdException w:name="Colorful List Accent 2" w:uiPriority="72"/>
-    <w:lsdException w:name="Colorful Grid Accent 2" w:uiPriority="73"/>
-    <w:lsdException w:name="Light Shading Accent 3" w:uiPriority="60"/>
-    <w:lsdException w:name="Light List Accent 3" w:uiPriority="61"/>
-    <w:lsdException w:name="Light Grid Accent 3" w:uiPriority="62"/>
-    <w:lsdException w:name="Medium Shading 1 Accent 3" w:uiPriority="63"/>
-    <w:lsdException w:name="Medium Shading 2 Accent 3" w:uiPriority="64"/>
-    <w:lsdException w:name="Medium List 1 Accent 3" w:uiPriority="65"/>
-    <w:lsdException w:name="Medium List 2 Accent 3" w:uiPriority="66"/>
-    <w:lsdException w:name="Medium Grid 1 Accent 3" w:uiPriority="67"/>
-    <w:lsdException w:name="Medium Grid 2 Accent 3" w:uiPriority="68"/>
-    <w:lsdException w:name="Medium Grid 3 Accent 3" w:uiPriority="69"/>
-    <w:lsdException w:name="Dark List Accent 3" w:uiPriority="70"/>
-    <w:lsdException w:name="Colorful Shading Accent 3" w:uiPriority="71"/>
-    <w:lsdException w:name="Colorful List Accent 3" w:uiPriority="72"/>
-    <w:lsdException w:name="Colorful Grid Accent 3" w:uiPriority="73"/>
-    <w:lsdException w:name="Light Shading Accent 4" w:uiPriority="60"/>
-    <w:lsdException w:name="Light List Accent 4" w:uiPriority="61"/>
-    <w:lsdException w:name="Light Grid Accent 4" w:uiPriority="62"/>
-    <w:lsdException w:name="Medium Shading 1 Accent 4" w:uiPriority="63"/>
-    <w:lsdException w:name="Medium Shading 2 Accent 4" w:uiPriority="64"/>
-    <w:lsdException w:name="Medium List 1 Accent 4" w:uiPriority="65"/>
-    <w:lsdException w:name="Medium List 2 Accent 4" w:uiPriority="66"/>
-    <w:lsdException w:name="Medium Grid 1 Accent 4" w:uiPriority="67"/>
-    <w:lsdException w:name="Medium Grid 2 Accent 4" w:uiPriority="68"/>
-    <w:lsdException w:name="Medium Grid 3 Accent 4" w:uiPriority="69"/>
-    <w:lsdException w:name="Dark List Accent 4" w:uiPriority="70"/>
-    <w:lsdException w:name="Colorful Shading Accent 4" w:uiPriority="71"/>
-    <w:lsdException w:name="Colorful List Accent 4" w:uiPriority="72"/>
-    <w:lsdException w:name="Colorful Grid Accent 4" w:uiPriority="73"/>
-    <w:lsdException w:name="Light Shading Accent 5" w:uiPriority="60"/>
-    <w:lsdException w:name="Light List Accent 5" w:uiPriority="61"/>
-    <w:lsdException w:name="Light Grid Accent 5" w:uiPriority="62"/>
-    <w:lsdException w:name="Medium Shading 1 Accent 5" w:uiPriority="63"/>
-    <w:lsdException w:name="Medium Shading 2 Accent 5" w:uiPriority="64"/>
-    <w:lsdException w:name="Medium List 1 Accent 5" w:uiPriority="65"/>
-    <w:lsdException w:name="Medium List 2 Accent 5" w:uiPriority="66"/>
-    <w:lsdException w:name="Medium Grid 1 Accent 5" w:uiPriority="67"/>
-    <w:lsdException w:name="Medium Grid 2 Accent 5" w:uiPriority="68"/>
-    <w:lsdException w:name="Medium Grid 3 Accent 5" w:uiPriority="69"/>
-    <w:lsdException w:name="Dark List Accent 5" w:uiPriority="70"/>
-    <w:lsdException w:name="Colorful Shading Accent 5" w:uiPriority="71"/>
-    <w:lsdException w:name="Colorful List Accent 5" w:uiPriority="72"/>
-    <w:lsdException w:name="Colorful Grid Accent 5" w:uiPriority="73"/>
-    <w:lsdException w:name="Light Shading Accent 6" w:uiPriority="60"/>
-    <w:lsdException w:name="Light List Accent 6" w:uiPriority="61"/>
-    <w:lsdException w:name="Light Grid Accent 6" w:uiPriority="62"/>
-    <w:lsdException w:name="Medium Shading 1 Accent 6" w:uiPriority="63"/>
-    <w:lsdException w:name="Medium Shading 2 Accent 6" w:uiPriority="64"/>
-    <w:lsdException w:name="Medium List 1 Accent 6" w:uiPriority="65"/>
-    <w:lsdException w:name="Medium List 2 Accent 6" w:uiPriority="66"/>
-    <w:lsdException w:name="Medium Grid 1 Accent 6" w:uiPriority="67"/>
-    <w:lsdException w:name="Medium Grid 2 Accent 6" w:uiPriority="68"/>
-    <w:lsdException w:name="Medium Grid 3 Accent 6" w:uiPriority="69"/>
-    <w:lsdException w:name="Dark List Accent 6" w:uiPriority="70"/>
-    <w:lsdException w:name="Colorful Shading Accent 6" w:uiPriority="71"/>
-    <w:lsdException w:name="Colorful List Accent 6" w:uiPriority="72"/>
-    <w:lsdException w:name="Colorful Grid Accent 6" w:uiPriority="73"/>
-    <w:lsdException w:name="Subtle Emphasis" w:uiPriority="19" w:qFormat="1"/>
-    <w:lsdException w:name="Intense Emphasis" w:uiPriority="21" w:qFormat="1"/>
-    <w:lsdException w:name="Subtle Reference" w:uiPriority="31" w:qFormat="1"/>
-    <w:lsdException w:name="Intense Reference" w:uiPriority="32" w:qFormat="1"/>
-    <w:lsdException w:name="Book Title" w:uiPriority="33" w:qFormat="1"/>
-    <w:lsdException w:name="Bibliography" w:semiHidden="1" w:uiPriority="37" w:unhideWhenUsed="1"/>
-    <w:lsdException w:name="TOC Heading" w:semiHidden="1" w:uiPriority="39" w:unhideWhenUsed="1" w:qFormat="1"/>
-    <w:lsdException w:name="Plain Table 1" w:uiPriority="41"/>
-    <w:lsdException w:name="Plain Table 2" w:uiPriority="42"/>
-    <w:lsdException w:name="Plain Table 3" w:uiPriority="43"/>
-    <w:lsdException w:name="Plain Table 4" w:uiPriority="44"/>
-    <w:lsdException w:name="Plain Table 5" w:uiPriority="45"/>
-    <w:lsdException w:name="Grid Table Light" w:uiPriority="40"/>
-    <w:lsdException w:name="Grid Table 1 Light" w:uiPriority="46"/>
-    <w:lsdException w:name="Grid Table 2" w:uiPriority="47"/>
-    <w:lsdException w:name="Grid Table 3" w:uiPriority="48"/>
-    <w:lsdException w:name="Grid Table 4" w:uiPriority="49"/>
-    <w:lsdException w:name="Grid Table 5 Dark" w:uiPriority="50"/>
-    <w:lsdException w:name="Grid Table 6 Colorful" w:uiPriority="51"/>
-    <w:lsdException w:name="Grid Table 7 Colorful" w:uiPriority="52"/>
-    <w:lsdException w:name="Grid Table 1 Light Accent 1" w:uiPriority="46"/>
-    <w:lsdException w:name="Grid Table 2 Accent 1" w:uiPriority="47"/>
-    <w:lsdException w:name="Grid Table 3 Accent 1" w:uiPriority="48"/>
-    <w:lsdException w:name="Grid Table 4 Accent 1" w:uiPriority="49"/>
-    <w:lsdException w:name="Grid Table 5 Dark Accent 1" w:uiPriority="50"/>
-    <w:lsdException w:name="Grid Table 6 Colorful Accent 1" w:uiPriority="51"/>
-    <w:lsdException w:name="Grid Table 7 Colorful Accent 1" w:uiPriority="52"/>
-    <w:lsdException w:name="Grid Table 1 Light Accent 2" w:uiPriority="46"/>
-    <w:lsdException w:name="Grid Table 2 Accent 2" w:uiPriority="47"/>
-    <w:lsdException w:name="Grid Table 3 Accent 2" w:uiPriority="48"/>
-    <w:lsdException w:name="Grid Table 4 Accent 2" w:uiPriority="49"/>
-    <w:lsdException w:name="Grid Table 5 Dark Accent 2" w:uiPriority="50"/>
-    <w:lsdException w:name="Grid Table 6 Colorful Accent 2" w:uiPriority="51"/>
-    <w:lsdException w:name="Grid Table 7 Colorful Accent 2" w:uiPriority="52"/>
-    <w:lsdException w:name="Grid Table 1 Light Accent 3" w:uiPriority="46"/>
-    <w:lsdException w:name="Grid Table 2 Accent 3" w:uiPriority="47"/>
-    <w:lsdException w:name="Grid Table 3 Accent 3" w:uiPriority="48"/>
-    <w:lsdException w:name="Grid Table 4 Accent 3" w:uiPriority="49"/>
-    <w:lsdException w:name="Grid Table 5 Dark Accent 3" w:uiPriority="50"/>
-    <w:lsdException w:name="Grid Table 6 Colorful Accent 3" w:uiPriority="51"/>
-    <w:lsdException w:name="Grid Table 7 Colorful Accent 3" w:uiPriority="52"/>
-    <w:lsdException w:name="Grid Table 1 Light Accent 4" w:uiPriority="46"/>
-    <w:lsdException w:name="Grid Table 2 Accent 4" w:uiPriority="47"/>
-    <w:lsdException w:name="Grid Table 3 Accent 4" w:uiPriority="48"/>
-    <w:lsdException w:name="Grid Table 4 Accent 4" w:uiPriority="49"/>
-    <w:lsdException w:name="Grid Table 5 Dark Accent 4" w:uiPriority="50"/>
-    <w:lsdException w:name="Grid Table 6 Colorful Accent 4" w:uiPriority="51"/>
-    <w:lsdException w:name="Grid Table 7 Colorful Accent 4" w:uiPriority="52"/>
-    <w:lsdException w:name="Grid Table 1 Light Accent 5" w:uiPriority="46"/>
-    <w:lsdException w:name="Grid Table 2 Accent 5" w:uiPriority="47"/>
-    <w:lsdException w:name="Grid Table 3 Accent 5" w:uiPriority="48"/>
-    <w:lsdException w:name="Grid Table 4 Accent 5" w:uiPriority="49"/>
-    <w:lsdException w:name="Grid Table 5 Dark Accent 5" w:uiPriority="50"/>
-    <w:lsdException w:name="Grid Table 6 Colorful Accent 5" w:uiPriority="51"/>
-    <w:lsdException w:name="Grid Table 7 Colorful Accent 5" w:uiPriority="52"/>
-    <w:lsdException w:name="Grid Table 1 Light Accent 6" w:uiPriority="46"/>
-    <w:lsdException w:name="Grid Table 2 Accent 6" w:uiPriority="47"/>
-    <w:lsdException w:name="Grid Table 3 Accent 6" w:uiPriority="48"/>
-    <w:lsdException w:name="Grid Table 4 Accent 6" w:uiPriority="49"/>
-    <w:lsdException w:name="Grid Table 5 Dark Accent 6" w:uiPriority="50"/>
-    <w:lsdException w:name="Grid Table 6 Colorful Accent 6" w:uiPriority="51"/>
-    <w:lsdException w:name="Grid Table 7 Colorful Accent 6" w:uiPriority="52"/>
-    <w:lsdException w:name="List Table 1 Light" w:uiPriority="46"/>
-    <w:lsdException w:name="List Table 2" w:uiPriority="47"/>
-    <w:lsdException w:name="List Table 3" w:uiPriority="48"/>
-    <w:lsdException w:name="List Table 4" w:uiPriority="49"/>
-    <w:lsdException w:name="List Table 5 Dark" w:uiPriority="50"/>
-    <w:lsdException w:name="List Table 6 Colorful" w:uiPriority="51"/>
-    <w:lsdException w:name="List Table 7 Colorful" w:uiPriority="52"/>
-    <w:lsdException w:name="List Table 1 Light Accent 1" w:uiPriority="46"/>
-    <w:lsdException w:name="List Table 2 Accent 1" w:uiPriority="47"/>
-    <w:lsdException w:name="List Table 3 Accent 1" w:uiPriority="48"/>
-    <w:lsdException w:name="List Table 4 Accent 1" w:uiPriority="49"/>
-    <w:lsdException w:name="List Table 5 Dark Accent 1" w:uiPriority="50"/>
-    <w:lsdException w:name="List Table 6 Colorful Accent 1" w:uiPriority="51"/>
-    <w:lsdException w:name="List Table 7 Colorful Accent 1" w:uiPriority="52"/>
-    <w:lsdException w:name="List Table 1 Light Accent 2" w:uiPriority="46"/>
-    <w:lsdException w:name="List Table 2 Accent 2" w:uiPriority="47"/>
-    <w:lsdException w:name="List Table 3 Accent 2" w:uiPriority="48"/>
-    <w:lsdException w:name="List Table 4 Accent 2" w:uiPriority="49"/>
-    <w:lsdException w:name="List Table 5 Dark Accent 2" w:uiPriority="50"/>
-    <w:lsdException w:name="List Table 6 Colorful Accent 2" w:uiPriority="51"/>
-    <w:lsdException w:name="List Table 7 Colorful Accent 2" w:uiPriority="52"/>
-    <w:lsdException w:name="List Table 1 Light Accent 3" w:uiPriority="46"/>
-    <w:lsdException w:name="List Table 2 Accent 3" w:uiPriority="47"/>
-    <w:lsdException w:name="List Table 3 Accent 3" w:uiPriority="48"/>
-    <w:lsdException w:name="List Table 4 Accent 3" w:uiPriority="49"/>
-    <w:lsdException w:name="List Table 5 Dark Accent 3" w:uiPriority="50"/>
-    <w:lsdException w:name="List Table 6 Colorful Accent 3" w:uiPriority="51"/>
-    <w:lsdException w:name="List Table 7 Colorful Accent 3" w:uiPriority="52"/>
-    <w:lsdException w:name="List Table 1 Light Accent 4" w:uiPriority="46"/>
-    <w:lsdException w:name="List Table 2 Accent 4" w:uiPriority="47"/>
-    <w:lsdException w:name="List Table 3 Accent 4" w:uiPriority="48"/>
-    <w:lsdException w:name="List Table 4 Accent 4" w:uiPriority="49"/>
-    <w:lsdException w:name="List Table 5 Dark Accent 4" w:uiPriority="50"/>
-    <w:lsdException w:name="List Table 6 Colorful Accent 4" w:uiPriority="51"/>
-    <w:lsdException w:name="List Table 7 Colorful Accent 4" w:uiPriority="52"/>
-    <w:lsdException w:name="List Table 1 Light Accent 5" w:uiPriority="46"/>
-    <w:lsdException w:name="List Table 2 Accent 5" w:uiPriority="47"/>
-    <w:lsdException w:name="List Table 3 Accent 5" w:uiPriority="48"/>
-    <w:lsdException w:name="List Table 4 Accent 5" w:uiPriority="49"/>
-    <w:lsdException w:name="List Table 5 Dark Accent 5" w:uiPriority="50"/>
-    <w:lsdException w:name="List Table 6 Colorful Accent 5" w:uiPriority="51"/>
-    <w:lsdException w:name="List Table 7 Colorful Accent 5" w:uiPriority="52"/>
-    <w:lsdException w:name="List Table 1 Light Accent 6" w:uiPriority="46"/>
-    <w:lsdException w:name="List Table 2 Accent 6" w:uiPriority="47"/>
-    <w:lsdException w:name="List Table 3 Accent 6" w:uiPriority="48"/>
-    <w:lsdException w:name="List Table 4 Accent 6" w:uiPriority="49"/>
-    <w:lsdException w:name="List Table 5 Dark Accent 6" w:uiPriority="50"/>
-    <w:lsdException w:name="List Table 6 Colorful Accent 6" w:uiPriority="51"/>
-    <w:lsdException w:name="List Table 7 Colorful Accent 6" w:uiPriority="52"/>
-  </w:latentStyles>
-  <w:style w:type="paragraph" w:default="1" w:styleId="Normal">
-    <w:name w:val="Normal"/>
-    <w:qFormat/>
-  </w:style>
-  <w:style w:type="character" w:default="1" w:styleId="Fuentedeprrafopredeter">
-    <w:name w:val="Default Paragraph Font"/>
-    <w:uiPriority w:val="1"/>
-    <w:semiHidden/>
-    <w:unhideWhenUsed/>
-  </w:style>
-  <w:style w:type="table" w:default="1" w:styleId="Tablanormal">
-    <w:name w:val="Normal Table"/>
-    <w:uiPriority w:val="99"/>
-    <w:semiHidden/>
-    <w:unhideWhenUsed/>
-    <w:tblPr>
-      <w:tblInd w:w="0" w:type="dxa"/>
-      <w:tblCellMar>
-        <w:top w:w="0" w:type="dxa"/>
-        <w:left w:w="108" w:type="dxa"/>
-        <w:bottom w:w="0" w:type="dxa"/>
-        <w:right w:w="108" w:type="dxa"/>
-      </w:tblCellMar>
-    </w:tblPr>
-  </w:style>
-  <w:style w:type="numbering" w:default="1" w:styleId="Sinlista">
-    <w:name w:val="No List"/>
-    <w:uiPriority w:val="99"/>
-    <w:semiHidden/>
-    <w:unhideWhenUsed/>
-  </w:style>
-  <w:style w:type="paragraph" w:customStyle="1" w:styleId="D5D2482A3FC3439CB9EFE54F4939B110">
-    <w:name w:val="D5D2482A3FC3439CB9EFE54F4939B110"/>
-    <w:rsid w:val="00CD0E76"/>
-  </w:style>
-</w:styles>
-</file>
-
-<file path=word/glossary/webSettings.xml><?xml version="1.0" encoding="utf-8"?>
-<w:webSettings xmlns:mc="http://schemas.openxmlformats.org/markup-compatibility/2006" xmlns:r="http://schemas.openxmlformats.org/officeDocument/2006/relationships" xmlns:w="http://schemas.openxmlformats.org/wordprocessingml/2006/main" xmlns:w14="http://schemas.microsoft.com/office/word/2010/wordml" xmlns:w15="http://schemas.microsoft.com/office/word/2012/wordml" mc:Ignorable="w14 w15">
-  <w:optimizeForBrowser/>
-  <w:allowPNG/>
-</w:webSettings>
-</file>
-
 <file path=word/theme/theme1.xml><?xml version="1.0" encoding="utf-8"?>
 <a:theme xmlns:a="http://schemas.openxmlformats.org/drawingml/2006/main" name="Tema de Office">
   <a:themeElements>
@@ -45281,7 +44499,7 @@
 </file>
 
 <file path=customXml/itemProps1.xml><?xml version="1.0" encoding="utf-8"?>
-<ds:datastoreItem xmlns:ds="http://schemas.openxmlformats.org/officeDocument/2006/customXml" ds:itemID="{73AE9CF3-3F5F-4791-894B-046439C91386}">
+<ds:datastoreItem xmlns:ds="http://schemas.openxmlformats.org/officeDocument/2006/customXml" ds:itemID="{E714095A-5ED2-4CCD-B4C9-68477932CC97}">
   <ds:schemaRefs>
     <ds:schemaRef ds:uri="http://schemas.openxmlformats.org/officeDocument/2006/bibliography"/>
   </ds:schemaRefs>

</xml_diff>